<commit_message>
Tabla unificada cap 5
</commit_message>
<xml_diff>
--- a/Temporal/Tesis.docx
+++ b/Temporal/Tesis.docx
@@ -18808,12 +18808,7 @@
         <w:ind w:left="360"/>
       </w:pPr>
       <w:r>
-        <w:t>Este capítulo contiene la descripción del hardware y software utilizado para la implementación de la solución. Se continúa con una serie de capturas de pantalla realizadas a las interfaces que utilizan estudiantes y profesores del prot</w:t>
-      </w:r>
-      <w:bookmarkStart w:id="11" w:name="_GoBack"/>
-      <w:bookmarkEnd w:id="11"/>
-      <w:r>
-        <w:t>oti</w:t>
+        <w:t>Este capítulo contiene la descripción del hardware y software utilizado para la implementación de la solución. Se continúa con una serie de capturas de pantalla realizadas a las interfaces que utilizan estudiantes y profesores del prototi</w:t>
       </w:r>
       <w:r>
         <w:t>p</w:t>
@@ -19215,10 +19210,10 @@
         </w:rPr>
         <w:lastRenderedPageBreak/>
         <w:drawing>
-          <wp:inline distT="0" distB="0" distL="0" distR="0" wp14:anchorId="6D0EC9A2" wp14:editId="6B5A3BAE">
-            <wp:extent cx="4402148" cy="3667125"/>
+          <wp:inline distT="0" distB="0" distL="0" distR="0" wp14:anchorId="256BAFFB" wp14:editId="7D9EE825">
+            <wp:extent cx="4480560" cy="3657600"/>
             <wp:effectExtent l="0" t="0" r="0" b="0"/>
-            <wp:docPr id="36" name="Imagen 36"/>
+            <wp:docPr id="3" name="Imagen 3"/>
             <wp:cNvGraphicFramePr>
               <a:graphicFrameLocks xmlns:a="http://schemas.openxmlformats.org/drawingml/2006/main" noChangeAspect="1"/>
             </wp:cNvGraphicFramePr>
@@ -19226,7 +19221,7 @@
               <a:graphicData uri="http://schemas.openxmlformats.org/drawingml/2006/picture">
                 <pic:pic xmlns:pic="http://schemas.openxmlformats.org/drawingml/2006/picture">
                   <pic:nvPicPr>
-                    <pic:cNvPr id="0" name="Picture 2"/>
+                    <pic:cNvPr id="0" name="Picture 1"/>
                     <pic:cNvPicPr>
                       <a:picLocks noChangeAspect="1" noChangeArrowheads="1"/>
                     </pic:cNvPicPr>
@@ -19247,7 +19242,7 @@
                   <pic:spPr bwMode="auto">
                     <a:xfrm>
                       <a:off x="0" y="0"/>
-                      <a:ext cx="4410790" cy="3674324"/>
+                      <a:ext cx="4480560" cy="3657600"/>
                     </a:xfrm>
                     <a:prstGeom prst="rect">
                       <a:avLst/>
@@ -21753,6 +21748,2750 @@
     </w:p>
     <w:p>
       <w:pPr>
+        <w:pStyle w:val="NumeroCapitulo"/>
+      </w:pPr>
+    </w:p>
+    <w:p>
+      <w:pPr>
+        <w:pStyle w:val="NumeroCapitulo"/>
+      </w:pPr>
+      <w:r>
+        <w:t>CAPÍTULO V.</w:t>
+      </w:r>
+    </w:p>
+    <w:p>
+      <w:pPr>
+        <w:pStyle w:val="NombreCapitulo"/>
+        <w:ind w:left="360" w:hanging="360"/>
+      </w:pPr>
+      <w:r>
+        <w:t>RESULTADOS EXPERIMENTALES Y PRUEBAS</w:t>
+      </w:r>
+    </w:p>
+    <w:p>
+      <w:pPr>
+        <w:pStyle w:val="Texto"/>
+        <w:ind w:left="360"/>
+      </w:pPr>
+      <w:r>
+        <w:t xml:space="preserve">Este capítulo contiene los resultados experimentales y las pruebas de funcionalidad y usabilidad. Primero se </w:t>
+      </w:r>
+      <w:proofErr w:type="spellStart"/>
+      <w:r>
+        <w:t>procerá</w:t>
+      </w:r>
+      <w:proofErr w:type="spellEnd"/>
+      <w:r>
+        <w:t xml:space="preserve"> a presentar los resultados experimentales obtenidos con los profesores y estudiantes; posteriormente se presentan los resultados de pruebas de funcionalidad y usabilidad.</w:t>
+      </w:r>
+    </w:p>
+    <w:p>
+      <w:pPr>
+        <w:pStyle w:val="Subtitulocapitulo"/>
+        <w:numPr>
+          <w:ilvl w:val="0"/>
+          <w:numId w:val="0"/>
+        </w:numPr>
+        <w:ind w:left="792" w:hanging="84"/>
+      </w:pPr>
+    </w:p>
+    <w:p>
+      <w:pPr>
+        <w:pStyle w:val="Subtitulocapitulo"/>
+        <w:numPr>
+          <w:ilvl w:val="0"/>
+          <w:numId w:val="0"/>
+        </w:numPr>
+        <w:ind w:left="792" w:hanging="84"/>
+      </w:pPr>
+      <w:r>
+        <w:t>Resultados experimentales</w:t>
+      </w:r>
+    </w:p>
+    <w:p>
+      <w:pPr>
+        <w:pStyle w:val="Texto"/>
+        <w:ind w:left="792"/>
+      </w:pPr>
+      <w:r>
+        <w:t xml:space="preserve">Los resultados de las pruebas experimentales con profesores y alumnos se detallan en las siguientes sub-secciones. Se muestran resultados a partir de estadística descriptiva junto con aquellos </w:t>
+      </w:r>
+      <w:proofErr w:type="spellStart"/>
+      <w:r>
+        <w:t>relacinados</w:t>
+      </w:r>
+      <w:proofErr w:type="spellEnd"/>
+      <w:r>
+        <w:t xml:space="preserve"> a pruebas de hipótesis, que involucran las variables que se midieron en los distintos experimentos. </w:t>
+      </w:r>
+    </w:p>
+    <w:p>
+      <w:pPr>
+        <w:pStyle w:val="Subtitulocapitulo"/>
+        <w:numPr>
+          <w:ilvl w:val="0"/>
+          <w:numId w:val="0"/>
+        </w:numPr>
+        <w:ind w:left="792"/>
+        <w:rPr>
+          <w:sz w:val="26"/>
+          <w:szCs w:val="26"/>
+        </w:rPr>
+      </w:pPr>
+    </w:p>
+    <w:p>
+      <w:pPr>
+        <w:pStyle w:val="Subtitulocapitulo"/>
+        <w:numPr>
+          <w:ilvl w:val="0"/>
+          <w:numId w:val="0"/>
+        </w:numPr>
+        <w:ind w:left="792"/>
+        <w:rPr>
+          <w:sz w:val="26"/>
+          <w:szCs w:val="26"/>
+        </w:rPr>
+      </w:pPr>
+      <w:r>
+        <w:rPr>
+          <w:sz w:val="26"/>
+          <w:szCs w:val="26"/>
+        </w:rPr>
+        <w:t>Profesores</w:t>
+      </w:r>
+    </w:p>
+    <w:p>
+      <w:pPr>
+        <w:pStyle w:val="Texto"/>
+      </w:pPr>
+    </w:p>
+    <w:p>
+      <w:pPr>
+        <w:pStyle w:val="Texto"/>
+      </w:pPr>
+      <w:r>
+        <w:t>A continuación de detalla brevemente los resultados obtenidos para cada variable considerada junto con un diagrama de cajas para la representación de las observaciones.</w:t>
+      </w:r>
+    </w:p>
+    <w:p>
+      <w:pPr>
+        <w:pStyle w:val="Subtitulocapitulo"/>
+        <w:numPr>
+          <w:ilvl w:val="0"/>
+          <w:numId w:val="0"/>
+        </w:numPr>
+        <w:ind w:left="792"/>
+        <w:rPr>
+          <w:sz w:val="26"/>
+          <w:szCs w:val="26"/>
+        </w:rPr>
+      </w:pPr>
+    </w:p>
+    <w:p>
+      <w:pPr>
+        <w:pStyle w:val="Subtitulocapitulo"/>
+        <w:numPr>
+          <w:ilvl w:val="0"/>
+          <w:numId w:val="0"/>
+        </w:numPr>
+        <w:ind w:left="1416"/>
+        <w:rPr>
+          <w:rStyle w:val="TextoCar"/>
+          <w:rFonts w:eastAsiaTheme="minorHAnsi"/>
+        </w:rPr>
+      </w:pPr>
+      <w:r>
+        <w:rPr>
+          <w:sz w:val="24"/>
+          <w:szCs w:val="24"/>
+        </w:rPr>
+        <w:lastRenderedPageBreak/>
+        <w:t xml:space="preserve">Percepción de </w:t>
+      </w:r>
+      <w:r>
+        <w:rPr>
+          <w:rStyle w:val="TextoCar"/>
+          <w:rFonts w:eastAsiaTheme="minorHAnsi"/>
+        </w:rPr>
+        <w:t>facilidad de asignar una calificación individual</w:t>
+      </w:r>
+    </w:p>
+    <w:p>
+      <w:pPr>
+        <w:pStyle w:val="Subtitulocapitulo"/>
+        <w:numPr>
+          <w:ilvl w:val="0"/>
+          <w:numId w:val="0"/>
+        </w:numPr>
+        <w:ind w:left="1416"/>
+        <w:rPr>
+          <w:rStyle w:val="TextoCar"/>
+          <w:rFonts w:eastAsiaTheme="minorHAnsi"/>
+        </w:rPr>
+      </w:pPr>
+    </w:p>
+    <w:p>
+      <w:pPr>
+        <w:pStyle w:val="Texto"/>
+        <w:ind w:left="1416"/>
+        <w:rPr>
+          <w:rStyle w:val="TextoCar"/>
+          <w:rFonts w:eastAsiaTheme="minorHAnsi"/>
+        </w:rPr>
+      </w:pPr>
+      <w:r>
+        <w:rPr>
+          <w:rStyle w:val="TextoCar"/>
+          <w:rFonts w:eastAsiaTheme="minorHAnsi"/>
+        </w:rPr>
+        <w:t xml:space="preserve">El diagrama de cajas de la figura 5.1, muestra que las opiniones de los 10 profesores en el post-test coincidieron casi en su totalidad en el nivel </w:t>
+      </w:r>
+      <w:r>
+        <w:rPr>
+          <w:rStyle w:val="TextoCar"/>
+          <w:rFonts w:eastAsiaTheme="minorHAnsi"/>
+          <w:i/>
+        </w:rPr>
+        <w:t>Muy Fácil</w:t>
+      </w:r>
+      <w:r>
+        <w:rPr>
+          <w:rStyle w:val="TextoCar"/>
+          <w:rFonts w:eastAsiaTheme="minorHAnsi"/>
+        </w:rPr>
+        <w:t xml:space="preserve">;  a diferencia de las opiniones con mayor dispersión observadas en el pre-test que han sido calificadas entre muy </w:t>
+      </w:r>
+      <w:r>
+        <w:rPr>
+          <w:rStyle w:val="TextoCar"/>
+          <w:rFonts w:eastAsiaTheme="minorHAnsi"/>
+          <w:i/>
+        </w:rPr>
+        <w:t>Muy</w:t>
+      </w:r>
+      <w:r>
+        <w:rPr>
+          <w:rStyle w:val="TextoCar"/>
+          <w:rFonts w:eastAsiaTheme="minorHAnsi"/>
+        </w:rPr>
+        <w:t xml:space="preserve"> </w:t>
+      </w:r>
+      <w:r>
+        <w:rPr>
+          <w:rStyle w:val="TextoCar"/>
+          <w:rFonts w:eastAsiaTheme="minorHAnsi"/>
+          <w:i/>
+        </w:rPr>
+        <w:t>Difícil</w:t>
+      </w:r>
+      <w:r>
+        <w:rPr>
+          <w:rStyle w:val="TextoCar"/>
+          <w:rFonts w:eastAsiaTheme="minorHAnsi"/>
+          <w:i/>
+        </w:rPr>
+        <w:t xml:space="preserve"> </w:t>
+      </w:r>
+      <w:r>
+        <w:rPr>
+          <w:rStyle w:val="TextoCar"/>
+          <w:rFonts w:eastAsiaTheme="minorHAnsi"/>
+        </w:rPr>
+        <w:t xml:space="preserve">o </w:t>
+      </w:r>
+      <w:r>
+        <w:rPr>
+          <w:rStyle w:val="TextoCar"/>
+          <w:rFonts w:eastAsiaTheme="minorHAnsi"/>
+          <w:i/>
+        </w:rPr>
+        <w:t>nivel Intermedio</w:t>
+      </w:r>
+      <w:r>
+        <w:rPr>
+          <w:rStyle w:val="TextoCar"/>
+          <w:rFonts w:eastAsiaTheme="minorHAnsi"/>
+        </w:rPr>
+        <w:t xml:space="preserve">. La prueba </w:t>
+      </w:r>
+      <w:proofErr w:type="spellStart"/>
+      <w:r>
+        <w:rPr>
+          <w:rStyle w:val="TextoCar"/>
+          <w:rFonts w:eastAsiaTheme="minorHAnsi"/>
+        </w:rPr>
+        <w:t>Wilcoxon</w:t>
+      </w:r>
+      <w:proofErr w:type="spellEnd"/>
+      <w:r>
+        <w:rPr>
+          <w:rStyle w:val="TextoCar"/>
+          <w:rFonts w:eastAsiaTheme="minorHAnsi"/>
+        </w:rPr>
+        <w:t xml:space="preserve"> mostró que las percepciones en los 10 profesores acerca de facilidad de asignar una calificación individual en el post-test fueron significativamente mayores que en el pre-test, tal como se observa en la tabla 5.1.</w:t>
+      </w:r>
+    </w:p>
+    <w:p>
+      <w:pPr>
+        <w:pStyle w:val="Subtitulocapitulo"/>
+        <w:numPr>
+          <w:ilvl w:val="0"/>
+          <w:numId w:val="0"/>
+        </w:numPr>
+        <w:ind w:left="1416"/>
+        <w:rPr>
+          <w:rStyle w:val="TextoCar"/>
+          <w:rFonts w:eastAsiaTheme="minorHAnsi"/>
+        </w:rPr>
+      </w:pPr>
+    </w:p>
+    <w:p>
+      <w:pPr>
+        <w:pStyle w:val="Subtitulocapitulo"/>
+        <w:numPr>
+          <w:ilvl w:val="0"/>
+          <w:numId w:val="0"/>
+        </w:numPr>
+        <w:ind w:left="1416"/>
+        <w:rPr>
+          <w:rStyle w:val="TextoCar"/>
+          <w:rFonts w:eastAsiaTheme="minorHAnsi"/>
+        </w:rPr>
+      </w:pPr>
+    </w:p>
+    <w:p>
+      <w:pPr>
+        <w:pStyle w:val="Subtitulocapitulo"/>
+        <w:numPr>
+          <w:ilvl w:val="0"/>
+          <w:numId w:val="0"/>
+        </w:numPr>
+        <w:ind w:left="1416"/>
+        <w:rPr>
+          <w:rStyle w:val="TextoCar"/>
+          <w:rFonts w:eastAsiaTheme="minorHAnsi"/>
+        </w:rPr>
+      </w:pPr>
+    </w:p>
+    <w:p>
+      <w:pPr>
+        <w:pStyle w:val="Subtitulocapitulo"/>
+        <w:numPr>
+          <w:ilvl w:val="0"/>
+          <w:numId w:val="0"/>
+        </w:numPr>
+        <w:ind w:left="1416"/>
+        <w:rPr>
+          <w:rStyle w:val="TextoCar"/>
+          <w:rFonts w:eastAsiaTheme="minorHAnsi"/>
+        </w:rPr>
+      </w:pPr>
+    </w:p>
+    <w:p>
+      <w:pPr>
+        <w:pStyle w:val="Subtitulocapitulo"/>
+        <w:numPr>
+          <w:ilvl w:val="0"/>
+          <w:numId w:val="0"/>
+        </w:numPr>
+        <w:ind w:left="1416"/>
+        <w:rPr>
+          <w:rStyle w:val="TextoCar"/>
+          <w:rFonts w:eastAsiaTheme="minorHAnsi"/>
+        </w:rPr>
+      </w:pPr>
+    </w:p>
+    <w:tbl>
+      <w:tblPr>
+        <w:tblStyle w:val="Tablaconcuadrcula"/>
+        <w:tblW w:w="7654" w:type="dxa"/>
+        <w:tblInd w:w="988" w:type="dxa"/>
+        <w:tblBorders>
+          <w:top w:val="none" w:sz="0" w:space="0" w:color="auto"/>
+          <w:left w:val="none" w:sz="0" w:space="0" w:color="auto"/>
+          <w:bottom w:val="none" w:sz="0" w:space="0" w:color="auto"/>
+          <w:right w:val="none" w:sz="0" w:space="0" w:color="auto"/>
+          <w:insideH w:val="none" w:sz="0" w:space="0" w:color="auto"/>
+          <w:insideV w:val="none" w:sz="0" w:space="0" w:color="auto"/>
+        </w:tblBorders>
+        <w:tblLayout w:type="fixed"/>
+        <w:tblLook w:val="04A0" w:firstRow="1" w:lastRow="0" w:firstColumn="1" w:lastColumn="0" w:noHBand="0" w:noVBand="1"/>
+      </w:tblPr>
+      <w:tblGrid>
+        <w:gridCol w:w="567"/>
+        <w:gridCol w:w="7087"/>
+      </w:tblGrid>
+      <w:tr>
+        <w:trPr>
+          <w:cantSplit/>
+          <w:trHeight w:val="217"/>
+        </w:trPr>
+        <w:tc>
+          <w:tcPr>
+            <w:tcW w:w="7654" w:type="dxa"/>
+            <w:gridSpan w:val="2"/>
+            <w:vAlign w:val="center"/>
+          </w:tcPr>
+          <w:p>
+            <w:pPr>
+              <w:pStyle w:val="Subtitulocapitulo"/>
+              <w:numPr>
+                <w:ilvl w:val="0"/>
+                <w:numId w:val="0"/>
+              </w:numPr>
+              <w:spacing w:line="240" w:lineRule="auto"/>
+              <w:ind w:left="1026" w:hanging="142"/>
+              <w:rPr>
+                <w:rFonts w:eastAsiaTheme="minorHAnsi"/>
+                <w:sz w:val="18"/>
+                <w:szCs w:val="18"/>
+              </w:rPr>
+            </w:pPr>
+            <w:r>
+              <w:rPr>
+                <w:sz w:val="18"/>
+                <w:szCs w:val="18"/>
+              </w:rPr>
+              <w:t xml:space="preserve">Percepción de </w:t>
+            </w:r>
+            <w:r>
+              <w:rPr>
+                <w:rStyle w:val="TextoCar"/>
+                <w:rFonts w:eastAsiaTheme="minorHAnsi"/>
+                <w:sz w:val="18"/>
+                <w:szCs w:val="18"/>
+              </w:rPr>
+              <w:t>facilidad de asignar una calificación individual</w:t>
+            </w:r>
+          </w:p>
+        </w:tc>
+      </w:tr>
+      <w:tr>
+        <w:trPr>
+          <w:cantSplit/>
+          <w:trHeight w:val="1134"/>
+        </w:trPr>
+        <w:tc>
+          <w:tcPr>
+            <w:tcW w:w="567" w:type="dxa"/>
+            <w:textDirection w:val="btLr"/>
+            <w:vAlign w:val="center"/>
+          </w:tcPr>
+          <w:p>
+            <w:pPr>
+              <w:pStyle w:val="Texto"/>
+              <w:spacing w:line="240" w:lineRule="auto"/>
+              <w:ind w:left="113" w:right="113"/>
+              <w:jc w:val="center"/>
+              <w:rPr>
+                <w:rStyle w:val="TextoCar"/>
+                <w:rFonts w:eastAsiaTheme="minorHAnsi"/>
+              </w:rPr>
+            </w:pPr>
+            <w:r>
+              <w:rPr>
+                <w:rStyle w:val="TextoCar"/>
+                <w:rFonts w:eastAsiaTheme="minorHAnsi"/>
+              </w:rPr>
+              <w:lastRenderedPageBreak/>
+              <w:t>Nivel de facilidad</w:t>
+            </w:r>
+          </w:p>
+        </w:tc>
+        <w:tc>
+          <w:tcPr>
+            <w:tcW w:w="7087" w:type="dxa"/>
+          </w:tcPr>
+          <w:p>
+            <w:pPr>
+              <w:autoSpaceDE w:val="0"/>
+              <w:autoSpaceDN w:val="0"/>
+              <w:adjustRightInd w:val="0"/>
+              <w:rPr>
+                <w:rFonts w:ascii="Times New Roman" w:hAnsi="Times New Roman" w:cs="Times New Roman"/>
+                <w:szCs w:val="24"/>
+              </w:rPr>
+            </w:pPr>
+            <w:r>
+              <w:rPr>
+                <w:rFonts w:ascii="Times New Roman" w:hAnsi="Times New Roman" w:cs="Times New Roman"/>
+                <w:noProof/>
+                <w:szCs w:val="24"/>
+                <w:lang w:eastAsia="es-EC"/>
+              </w:rPr>
+              <w:drawing>
+                <wp:inline distT="0" distB="0" distL="0" distR="0" wp14:anchorId="50DF06F3" wp14:editId="171A7351">
+                  <wp:extent cx="3854550" cy="3086100"/>
+                  <wp:effectExtent l="0" t="0" r="0" b="0"/>
+                  <wp:docPr id="4" name="Imagen 4"/>
+                  <wp:cNvGraphicFramePr>
+                    <a:graphicFrameLocks xmlns:a="http://schemas.openxmlformats.org/drawingml/2006/main" noChangeAspect="1"/>
+                  </wp:cNvGraphicFramePr>
+                  <a:graphic xmlns:a="http://schemas.openxmlformats.org/drawingml/2006/main">
+                    <a:graphicData uri="http://schemas.openxmlformats.org/drawingml/2006/picture">
+                      <pic:pic xmlns:pic="http://schemas.openxmlformats.org/drawingml/2006/picture">
+                        <pic:nvPicPr>
+                          <pic:cNvPr id="0" name="Picture 13"/>
+                          <pic:cNvPicPr>
+                            <a:picLocks noChangeAspect="1" noChangeArrowheads="1"/>
+                          </pic:cNvPicPr>
+                        </pic:nvPicPr>
+                        <pic:blipFill>
+                          <a:blip r:embed="rId38">
+                            <a:extLst>
+                              <a:ext uri="{28A0092B-C50C-407E-A947-70E740481C1C}">
+                                <a14:useLocalDpi xmlns:a14="http://schemas.microsoft.com/office/drawing/2010/main" val="0"/>
+                              </a:ext>
+                            </a:extLst>
+                          </a:blip>
+                          <a:srcRect/>
+                          <a:stretch>
+                            <a:fillRect/>
+                          </a:stretch>
+                        </pic:blipFill>
+                        <pic:spPr bwMode="auto">
+                          <a:xfrm>
+                            <a:off x="0" y="0"/>
+                            <a:ext cx="3879858" cy="3106362"/>
+                          </a:xfrm>
+                          <a:prstGeom prst="rect">
+                            <a:avLst/>
+                          </a:prstGeom>
+                          <a:noFill/>
+                          <a:ln>
+                            <a:noFill/>
+                          </a:ln>
+                        </pic:spPr>
+                      </pic:pic>
+                    </a:graphicData>
+                  </a:graphic>
+                </wp:inline>
+              </w:drawing>
+            </w:r>
+          </w:p>
+          <w:p>
+            <w:pPr>
+              <w:pStyle w:val="NombreCapitulo"/>
+              <w:numPr>
+                <w:ilvl w:val="0"/>
+                <w:numId w:val="0"/>
+              </w:numPr>
+              <w:ind w:left="360" w:hanging="360"/>
+              <w:rPr>
+                <w:rStyle w:val="TextoCar"/>
+                <w:sz w:val="16"/>
+                <w:szCs w:val="16"/>
+              </w:rPr>
+            </w:pPr>
+            <w:r>
+              <w:rPr>
+                <w:sz w:val="16"/>
+                <w:szCs w:val="16"/>
+              </w:rPr>
+              <w:t>Figura 5.1</w:t>
+            </w:r>
+            <w:r>
+              <w:rPr>
+                <w:sz w:val="16"/>
+                <w:szCs w:val="16"/>
+              </w:rPr>
+              <w:t>:</w:t>
+            </w:r>
+            <w:r>
+              <w:rPr>
+                <w:b w:val="0"/>
+                <w:sz w:val="16"/>
+                <w:szCs w:val="16"/>
+              </w:rPr>
+              <w:t xml:space="preserve"> </w:t>
+            </w:r>
+            <w:r>
+              <w:rPr>
+                <w:b w:val="0"/>
+                <w:sz w:val="16"/>
+                <w:szCs w:val="16"/>
+              </w:rPr>
+              <w:t>Diagrama de cajas de las opiniones de facilidad de calificación individual de profesores</w:t>
+            </w:r>
+          </w:p>
+        </w:tc>
+      </w:tr>
+    </w:tbl>
+    <w:p>
+      <w:pPr>
+        <w:pStyle w:val="Sinespaciado"/>
+        <w:rPr>
+          <w:rStyle w:val="TextoCar"/>
+          <w:rFonts w:eastAsiaTheme="minorHAnsi"/>
+        </w:rPr>
+      </w:pPr>
+    </w:p>
+    <w:p>
+      <w:pPr>
+        <w:pStyle w:val="Subtitulocapitulo"/>
+        <w:numPr>
+          <w:ilvl w:val="0"/>
+          <w:numId w:val="0"/>
+        </w:numPr>
+        <w:ind w:left="1416"/>
+        <w:rPr>
+          <w:rStyle w:val="TextoCar"/>
+          <w:rFonts w:eastAsiaTheme="minorHAnsi"/>
+        </w:rPr>
+      </w:pPr>
+    </w:p>
+    <w:p>
+      <w:pPr>
+        <w:pStyle w:val="Subtitulocapitulo"/>
+        <w:numPr>
+          <w:ilvl w:val="0"/>
+          <w:numId w:val="0"/>
+        </w:numPr>
+        <w:ind w:left="1416"/>
+        <w:rPr>
+          <w:rStyle w:val="TextoCar"/>
+          <w:rFonts w:eastAsiaTheme="minorHAnsi"/>
+        </w:rPr>
+      </w:pPr>
+    </w:p>
+    <w:p>
+      <w:pPr>
+        <w:pStyle w:val="Texto"/>
+        <w:ind w:left="1533" w:firstLine="452"/>
+        <w:rPr>
+          <w:rStyle w:val="TextoCar"/>
+          <w:rFonts w:eastAsiaTheme="minorHAnsi"/>
+          <w:b/>
+          <w:sz w:val="22"/>
+          <w:szCs w:val="22"/>
+        </w:rPr>
+      </w:pPr>
+      <w:r>
+        <w:rPr>
+          <w:b/>
+        </w:rPr>
+        <w:t xml:space="preserve">Percepción de </w:t>
+      </w:r>
+      <w:r>
+        <w:rPr>
+          <w:rStyle w:val="TextoCar"/>
+          <w:rFonts w:eastAsiaTheme="minorHAnsi"/>
+          <w:b/>
+          <w:sz w:val="22"/>
+          <w:szCs w:val="22"/>
+        </w:rPr>
+        <w:t>facilidad de asignar una calificación grupal</w:t>
+      </w:r>
+    </w:p>
+    <w:p>
+      <w:pPr>
+        <w:pStyle w:val="Texto"/>
+        <w:ind w:left="1985"/>
+        <w:rPr>
+          <w:rStyle w:val="TextoCar"/>
+          <w:rFonts w:eastAsiaTheme="minorHAnsi"/>
+        </w:rPr>
+      </w:pPr>
+      <w:r>
+        <w:rPr>
+          <w:rStyle w:val="TextoCar"/>
+          <w:rFonts w:eastAsiaTheme="minorHAnsi"/>
+        </w:rPr>
+        <w:t xml:space="preserve">Las observaciones de los 10 profesores, previas a la experimentación muestran que la percepción de facilidad coincide mayoritariamente en el nivel calificado como </w:t>
+      </w:r>
+      <w:r>
+        <w:rPr>
+          <w:rStyle w:val="TextoCar"/>
+          <w:rFonts w:eastAsiaTheme="minorHAnsi"/>
+          <w:i/>
+        </w:rPr>
+        <w:t>Fácil</w:t>
+      </w:r>
+      <w:r>
+        <w:rPr>
+          <w:rStyle w:val="TextoCar"/>
+          <w:rFonts w:eastAsiaTheme="minorHAnsi"/>
+        </w:rPr>
+        <w:t xml:space="preserve">. La observación posterior muestra una afectación positiva de esta percepción, ya que las observaciones se dispersan hacia el nivel calificado como </w:t>
+      </w:r>
+      <w:r>
+        <w:rPr>
+          <w:rStyle w:val="TextoCar"/>
+          <w:rFonts w:eastAsiaTheme="minorHAnsi"/>
+          <w:i/>
+        </w:rPr>
+        <w:t>Muy Fácil</w:t>
+      </w:r>
+      <w:r>
+        <w:rPr>
+          <w:rStyle w:val="TextoCar"/>
+          <w:rFonts w:eastAsiaTheme="minorHAnsi"/>
+        </w:rPr>
+        <w:t xml:space="preserve"> luego de haber experimentado con la superficie colaborativa (ver figura 5.2).  La prueba </w:t>
+      </w:r>
+      <w:proofErr w:type="spellStart"/>
+      <w:r>
+        <w:rPr>
+          <w:rStyle w:val="TextoCar"/>
+          <w:rFonts w:eastAsiaTheme="minorHAnsi"/>
+        </w:rPr>
+        <w:t>Wilcoxon</w:t>
+      </w:r>
+      <w:proofErr w:type="spellEnd"/>
+      <w:r>
+        <w:rPr>
+          <w:rStyle w:val="TextoCar"/>
+          <w:rFonts w:eastAsiaTheme="minorHAnsi"/>
+        </w:rPr>
+        <w:t xml:space="preserve"> mostró que las percepciones en los 10 profesores acerca de la facilidad de asignar una </w:t>
+      </w:r>
+      <w:r>
+        <w:rPr>
+          <w:rStyle w:val="TextoCar"/>
+          <w:rFonts w:eastAsiaTheme="minorHAnsi"/>
+        </w:rPr>
+        <w:lastRenderedPageBreak/>
+        <w:t xml:space="preserve">calificación grupal en el post-test fueron significativamente mayores que en el pre-test, tal como se observa en la tabla  5.1. </w:t>
+      </w:r>
+    </w:p>
+    <w:tbl>
+      <w:tblPr>
+        <w:tblStyle w:val="Tablaconcuadrcula"/>
+        <w:tblW w:w="7654" w:type="dxa"/>
+        <w:tblInd w:w="988" w:type="dxa"/>
+        <w:tblBorders>
+          <w:top w:val="none" w:sz="0" w:space="0" w:color="auto"/>
+          <w:left w:val="none" w:sz="0" w:space="0" w:color="auto"/>
+          <w:bottom w:val="none" w:sz="0" w:space="0" w:color="auto"/>
+          <w:right w:val="none" w:sz="0" w:space="0" w:color="auto"/>
+          <w:insideH w:val="none" w:sz="0" w:space="0" w:color="auto"/>
+          <w:insideV w:val="none" w:sz="0" w:space="0" w:color="auto"/>
+        </w:tblBorders>
+        <w:tblLayout w:type="fixed"/>
+        <w:tblLook w:val="04A0" w:firstRow="1" w:lastRow="0" w:firstColumn="1" w:lastColumn="0" w:noHBand="0" w:noVBand="1"/>
+      </w:tblPr>
+      <w:tblGrid>
+        <w:gridCol w:w="567"/>
+        <w:gridCol w:w="7087"/>
+      </w:tblGrid>
+      <w:tr>
+        <w:trPr>
+          <w:cantSplit/>
+          <w:trHeight w:val="217"/>
+        </w:trPr>
+        <w:tc>
+          <w:tcPr>
+            <w:tcW w:w="7654" w:type="dxa"/>
+            <w:gridSpan w:val="2"/>
+            <w:vAlign w:val="center"/>
+          </w:tcPr>
+          <w:p>
+            <w:pPr>
+              <w:pStyle w:val="Subtitulocapitulo"/>
+              <w:numPr>
+                <w:ilvl w:val="0"/>
+                <w:numId w:val="0"/>
+              </w:numPr>
+              <w:spacing w:line="240" w:lineRule="auto"/>
+              <w:ind w:left="1026" w:hanging="142"/>
+              <w:rPr>
+                <w:rFonts w:eastAsiaTheme="minorHAnsi"/>
+                <w:sz w:val="16"/>
+                <w:szCs w:val="16"/>
+              </w:rPr>
+            </w:pPr>
+            <w:r>
+              <w:rPr>
+                <w:sz w:val="16"/>
+                <w:szCs w:val="16"/>
+              </w:rPr>
+              <w:t xml:space="preserve">Percepción de </w:t>
+            </w:r>
+            <w:r>
+              <w:rPr>
+                <w:rStyle w:val="TextoCar"/>
+                <w:rFonts w:eastAsiaTheme="minorHAnsi"/>
+                <w:sz w:val="16"/>
+                <w:szCs w:val="16"/>
+              </w:rPr>
+              <w:t>facilidad de asignar una calificación grupal</w:t>
+            </w:r>
+          </w:p>
+        </w:tc>
+      </w:tr>
+      <w:tr>
+        <w:trPr>
+          <w:cantSplit/>
+          <w:trHeight w:val="1134"/>
+        </w:trPr>
+        <w:tc>
+          <w:tcPr>
+            <w:tcW w:w="567" w:type="dxa"/>
+            <w:textDirection w:val="btLr"/>
+            <w:vAlign w:val="center"/>
+          </w:tcPr>
+          <w:p>
+            <w:pPr>
+              <w:pStyle w:val="Texto"/>
+              <w:spacing w:line="240" w:lineRule="auto"/>
+              <w:ind w:left="113" w:right="113"/>
+              <w:jc w:val="center"/>
+              <w:rPr>
+                <w:rStyle w:val="TextoCar"/>
+                <w:rFonts w:eastAsiaTheme="minorHAnsi"/>
+              </w:rPr>
+            </w:pPr>
+            <w:r>
+              <w:rPr>
+                <w:rStyle w:val="TextoCar"/>
+                <w:rFonts w:eastAsiaTheme="minorHAnsi"/>
+              </w:rPr>
+              <w:t>Nivel de facilidad</w:t>
+            </w:r>
+          </w:p>
+        </w:tc>
+        <w:tc>
+          <w:tcPr>
+            <w:tcW w:w="7087" w:type="dxa"/>
+          </w:tcPr>
+          <w:p>
+            <w:pPr>
+              <w:autoSpaceDE w:val="0"/>
+              <w:autoSpaceDN w:val="0"/>
+              <w:adjustRightInd w:val="0"/>
+              <w:rPr>
+                <w:rStyle w:val="TextoCar"/>
+                <w:rFonts w:ascii="Times New Roman" w:eastAsiaTheme="minorHAnsi" w:hAnsi="Times New Roman" w:cs="Times New Roman"/>
+                <w:lang w:eastAsia="en-US"/>
+              </w:rPr>
+            </w:pPr>
+            <w:r>
+              <w:rPr>
+                <w:rFonts w:ascii="Times New Roman" w:hAnsi="Times New Roman" w:cs="Times New Roman"/>
+                <w:noProof/>
+                <w:szCs w:val="24"/>
+                <w:lang w:eastAsia="es-EC"/>
+              </w:rPr>
+              <w:drawing>
+                <wp:inline distT="0" distB="0" distL="0" distR="0" wp14:anchorId="6CC6B880" wp14:editId="1EA0EAAE">
+                  <wp:extent cx="3657600" cy="2928416"/>
+                  <wp:effectExtent l="0" t="0" r="0" b="5715"/>
+                  <wp:docPr id="20" name="Imagen 20"/>
+                  <wp:cNvGraphicFramePr>
+                    <a:graphicFrameLocks xmlns:a="http://schemas.openxmlformats.org/drawingml/2006/main" noChangeAspect="1"/>
+                  </wp:cNvGraphicFramePr>
+                  <a:graphic xmlns:a="http://schemas.openxmlformats.org/drawingml/2006/main">
+                    <a:graphicData uri="http://schemas.openxmlformats.org/drawingml/2006/picture">
+                      <pic:pic xmlns:pic="http://schemas.openxmlformats.org/drawingml/2006/picture">
+                        <pic:nvPicPr>
+                          <pic:cNvPr id="0" name="Picture 15"/>
+                          <pic:cNvPicPr>
+                            <a:picLocks noChangeAspect="1" noChangeArrowheads="1"/>
+                          </pic:cNvPicPr>
+                        </pic:nvPicPr>
+                        <pic:blipFill>
+                          <a:blip r:embed="rId39">
+                            <a:extLst>
+                              <a:ext uri="{28A0092B-C50C-407E-A947-70E740481C1C}">
+                                <a14:useLocalDpi xmlns:a14="http://schemas.microsoft.com/office/drawing/2010/main" val="0"/>
+                              </a:ext>
+                            </a:extLst>
+                          </a:blip>
+                          <a:srcRect/>
+                          <a:stretch>
+                            <a:fillRect/>
+                          </a:stretch>
+                        </pic:blipFill>
+                        <pic:spPr bwMode="auto">
+                          <a:xfrm>
+                            <a:off x="0" y="0"/>
+                            <a:ext cx="3727346" cy="2984257"/>
+                          </a:xfrm>
+                          <a:prstGeom prst="rect">
+                            <a:avLst/>
+                          </a:prstGeom>
+                          <a:noFill/>
+                          <a:ln>
+                            <a:noFill/>
+                          </a:ln>
+                        </pic:spPr>
+                      </pic:pic>
+                    </a:graphicData>
+                  </a:graphic>
+                </wp:inline>
+              </w:drawing>
+            </w:r>
+          </w:p>
+          <w:p>
+            <w:pPr>
+              <w:autoSpaceDE w:val="0"/>
+              <w:autoSpaceDN w:val="0"/>
+              <w:adjustRightInd w:val="0"/>
+              <w:rPr>
+                <w:rStyle w:val="TextoCar"/>
+                <w:rFonts w:ascii="Times New Roman" w:eastAsiaTheme="minorHAnsi" w:hAnsi="Times New Roman" w:cs="Times New Roman"/>
+                <w:lang w:eastAsia="en-US"/>
+              </w:rPr>
+            </w:pPr>
+            <w:r>
+              <w:rPr>
+                <w:b/>
+                <w:sz w:val="16"/>
+                <w:szCs w:val="16"/>
+              </w:rPr>
+              <w:t xml:space="preserve">Figura </w:t>
+            </w:r>
+            <w:r>
+              <w:rPr>
+                <w:b/>
+                <w:sz w:val="16"/>
+                <w:szCs w:val="16"/>
+              </w:rPr>
+              <w:t>5.2</w:t>
+            </w:r>
+            <w:r>
+              <w:rPr>
+                <w:b/>
+                <w:sz w:val="16"/>
+                <w:szCs w:val="16"/>
+              </w:rPr>
+              <w:t>:</w:t>
+            </w:r>
+            <w:r>
+              <w:rPr>
+                <w:sz w:val="16"/>
+                <w:szCs w:val="16"/>
+              </w:rPr>
+              <w:t xml:space="preserve"> Diagrama de cajas de las opiniones de facilidad de calificación grupal de profesores</w:t>
+            </w:r>
+          </w:p>
+        </w:tc>
+      </w:tr>
+    </w:tbl>
+    <w:p>
+      <w:pPr>
+        <w:pStyle w:val="Subtitulocapitulo"/>
+        <w:numPr>
+          <w:ilvl w:val="0"/>
+          <w:numId w:val="0"/>
+        </w:numPr>
+        <w:ind w:left="1416"/>
+      </w:pPr>
+    </w:p>
+    <w:p>
+      <w:pPr>
+        <w:pStyle w:val="Subtitulocapitulo"/>
+        <w:numPr>
+          <w:ilvl w:val="0"/>
+          <w:numId w:val="0"/>
+        </w:numPr>
+        <w:ind w:left="1416"/>
+      </w:pPr>
+    </w:p>
+    <w:p>
+      <w:pPr>
+        <w:pStyle w:val="Subtitulocapitulo"/>
+        <w:numPr>
+          <w:ilvl w:val="0"/>
+          <w:numId w:val="0"/>
+        </w:numPr>
+        <w:ind w:left="1416"/>
+      </w:pPr>
+    </w:p>
+    <w:p>
+      <w:pPr>
+        <w:pStyle w:val="Texto"/>
+        <w:ind w:left="1985"/>
+        <w:rPr>
+          <w:b/>
+        </w:rPr>
+      </w:pPr>
+      <w:r>
+        <w:rPr>
+          <w:b/>
+        </w:rPr>
+        <w:t>Percepción en relación a la equidad de carga de trabajo</w:t>
+      </w:r>
+    </w:p>
+    <w:p>
+      <w:pPr>
+        <w:pStyle w:val="Texto"/>
+        <w:ind w:left="1985"/>
+        <w:rPr>
+          <w:rStyle w:val="TextoCar"/>
+          <w:rFonts w:eastAsiaTheme="minorHAnsi"/>
+        </w:rPr>
+      </w:pPr>
+      <w:r>
+        <w:t xml:space="preserve">Las opiniones de los 10 profesores muestran inicialmente que la percepción acerca de la equidad de carga de trabajo está calificada como </w:t>
+      </w:r>
+      <w:r>
+        <w:rPr>
+          <w:i/>
+        </w:rPr>
+        <w:t xml:space="preserve">Poco Equitativa </w:t>
+      </w:r>
+      <w:r>
+        <w:t>o</w:t>
+      </w:r>
+      <w:r>
+        <w:rPr>
+          <w:i/>
+        </w:rPr>
+        <w:t xml:space="preserve"> Nada Equitativa</w:t>
+      </w:r>
+      <w:r>
+        <w:t xml:space="preserve">. Luego de la experimentación con la superficie colaborativa, su opinión cambia hacia un valor cercano a  total equidad de carga de trabajo (ver figura 5.3). </w:t>
+      </w:r>
+      <w:r>
+        <w:rPr>
+          <w:rStyle w:val="TextoCar"/>
+          <w:rFonts w:eastAsiaTheme="minorHAnsi"/>
+        </w:rPr>
+        <w:t xml:space="preserve">La prueba </w:t>
+      </w:r>
+      <w:proofErr w:type="spellStart"/>
+      <w:r>
+        <w:rPr>
+          <w:rStyle w:val="TextoCar"/>
+          <w:rFonts w:eastAsiaTheme="minorHAnsi"/>
+        </w:rPr>
+        <w:t>Wilcoxon</w:t>
+      </w:r>
+      <w:proofErr w:type="spellEnd"/>
+      <w:r>
+        <w:rPr>
+          <w:rStyle w:val="TextoCar"/>
+          <w:rFonts w:eastAsiaTheme="minorHAnsi"/>
+        </w:rPr>
+        <w:t xml:space="preserve"> </w:t>
+      </w:r>
+      <w:r>
+        <w:rPr>
+          <w:rStyle w:val="TextoCar"/>
+          <w:rFonts w:eastAsiaTheme="minorHAnsi"/>
+        </w:rPr>
+        <w:lastRenderedPageBreak/>
+        <w:t xml:space="preserve">mostró que las percepciones  en los 10 profesores acerca de la equidad de carga de trabajo en el post-test fueron significativamente mayores que en el pre-test, tal como se observa en la tabla 5.1. </w:t>
+      </w:r>
+    </w:p>
+    <w:p>
+      <w:pPr>
+        <w:pStyle w:val="Texto"/>
+        <w:ind w:left="1985"/>
+        <w:rPr>
+          <w:rStyle w:val="TextoCar"/>
+          <w:rFonts w:eastAsiaTheme="minorHAnsi"/>
+        </w:rPr>
+      </w:pPr>
+    </w:p>
+    <w:tbl>
+      <w:tblPr>
+        <w:tblStyle w:val="Tablaconcuadrcula"/>
+        <w:tblW w:w="7654" w:type="dxa"/>
+        <w:tblInd w:w="988" w:type="dxa"/>
+        <w:tblBorders>
+          <w:top w:val="none" w:sz="0" w:space="0" w:color="auto"/>
+          <w:left w:val="none" w:sz="0" w:space="0" w:color="auto"/>
+          <w:bottom w:val="none" w:sz="0" w:space="0" w:color="auto"/>
+          <w:right w:val="none" w:sz="0" w:space="0" w:color="auto"/>
+          <w:insideH w:val="none" w:sz="0" w:space="0" w:color="auto"/>
+          <w:insideV w:val="none" w:sz="0" w:space="0" w:color="auto"/>
+        </w:tblBorders>
+        <w:tblLayout w:type="fixed"/>
+        <w:tblLook w:val="04A0" w:firstRow="1" w:lastRow="0" w:firstColumn="1" w:lastColumn="0" w:noHBand="0" w:noVBand="1"/>
+      </w:tblPr>
+      <w:tblGrid>
+        <w:gridCol w:w="567"/>
+        <w:gridCol w:w="7087"/>
+      </w:tblGrid>
+      <w:tr>
+        <w:trPr>
+          <w:cantSplit/>
+          <w:trHeight w:val="217"/>
+        </w:trPr>
+        <w:tc>
+          <w:tcPr>
+            <w:tcW w:w="7654" w:type="dxa"/>
+            <w:gridSpan w:val="2"/>
+            <w:vAlign w:val="center"/>
+          </w:tcPr>
+          <w:p>
+            <w:pPr>
+              <w:pStyle w:val="Texto"/>
+              <w:spacing w:line="240" w:lineRule="auto"/>
+              <w:rPr>
+                <w:b/>
+              </w:rPr>
+            </w:pPr>
+            <w:r>
+              <w:rPr>
+                <w:b/>
+              </w:rPr>
+              <w:t>Percepción en relación a</w:t>
+            </w:r>
+            <w:r>
+              <w:rPr>
+                <w:b/>
+              </w:rPr>
+              <w:t xml:space="preserve"> la equidad de carga de trabajo</w:t>
+            </w:r>
+          </w:p>
+        </w:tc>
+      </w:tr>
+      <w:tr>
+        <w:trPr>
+          <w:cantSplit/>
+          <w:trHeight w:val="1134"/>
+        </w:trPr>
+        <w:tc>
+          <w:tcPr>
+            <w:tcW w:w="567" w:type="dxa"/>
+            <w:textDirection w:val="btLr"/>
+            <w:vAlign w:val="center"/>
+          </w:tcPr>
+          <w:p>
+            <w:pPr>
+              <w:pStyle w:val="Texto"/>
+              <w:spacing w:line="240" w:lineRule="auto"/>
+              <w:ind w:left="113" w:right="113"/>
+              <w:jc w:val="center"/>
+              <w:rPr>
+                <w:rStyle w:val="TextoCar"/>
+                <w:rFonts w:eastAsiaTheme="minorHAnsi"/>
+              </w:rPr>
+            </w:pPr>
+            <w:r>
+              <w:rPr>
+                <w:rStyle w:val="TextoCar"/>
+                <w:rFonts w:eastAsiaTheme="minorHAnsi"/>
+              </w:rPr>
+              <w:t>Nivel de facilidad</w:t>
+            </w:r>
+          </w:p>
+        </w:tc>
+        <w:tc>
+          <w:tcPr>
+            <w:tcW w:w="7087" w:type="dxa"/>
+          </w:tcPr>
+          <w:p>
+            <w:pPr>
+              <w:autoSpaceDE w:val="0"/>
+              <w:autoSpaceDN w:val="0"/>
+              <w:adjustRightInd w:val="0"/>
+              <w:rPr>
+                <w:rFonts w:ascii="Times New Roman" w:hAnsi="Times New Roman" w:cs="Times New Roman"/>
+                <w:szCs w:val="24"/>
+              </w:rPr>
+            </w:pPr>
+            <w:r>
+              <w:rPr>
+                <w:rFonts w:ascii="Times New Roman" w:hAnsi="Times New Roman" w:cs="Times New Roman"/>
+                <w:noProof/>
+                <w:szCs w:val="24"/>
+                <w:lang w:eastAsia="es-EC"/>
+              </w:rPr>
+              <w:drawing>
+                <wp:inline distT="0" distB="0" distL="0" distR="0" wp14:anchorId="1E57E982" wp14:editId="2DA5E0F7">
+                  <wp:extent cx="3951605" cy="3163805"/>
+                  <wp:effectExtent l="0" t="0" r="0" b="0"/>
+                  <wp:docPr id="31" name="Imagen 31"/>
+                  <wp:cNvGraphicFramePr>
+                    <a:graphicFrameLocks xmlns:a="http://schemas.openxmlformats.org/drawingml/2006/main" noChangeAspect="1"/>
+                  </wp:cNvGraphicFramePr>
+                  <a:graphic xmlns:a="http://schemas.openxmlformats.org/drawingml/2006/main">
+                    <a:graphicData uri="http://schemas.openxmlformats.org/drawingml/2006/picture">
+                      <pic:pic xmlns:pic="http://schemas.openxmlformats.org/drawingml/2006/picture">
+                        <pic:nvPicPr>
+                          <pic:cNvPr id="0" name="Picture 19"/>
+                          <pic:cNvPicPr>
+                            <a:picLocks noChangeAspect="1" noChangeArrowheads="1"/>
+                          </pic:cNvPicPr>
+                        </pic:nvPicPr>
+                        <pic:blipFill>
+                          <a:blip r:embed="rId40">
+                            <a:extLst>
+                              <a:ext uri="{28A0092B-C50C-407E-A947-70E740481C1C}">
+                                <a14:useLocalDpi xmlns:a14="http://schemas.microsoft.com/office/drawing/2010/main" val="0"/>
+                              </a:ext>
+                            </a:extLst>
+                          </a:blip>
+                          <a:srcRect/>
+                          <a:stretch>
+                            <a:fillRect/>
+                          </a:stretch>
+                        </pic:blipFill>
+                        <pic:spPr bwMode="auto">
+                          <a:xfrm>
+                            <a:off x="0" y="0"/>
+                            <a:ext cx="3964126" cy="3173830"/>
+                          </a:xfrm>
+                          <a:prstGeom prst="rect">
+                            <a:avLst/>
+                          </a:prstGeom>
+                          <a:noFill/>
+                          <a:ln>
+                            <a:noFill/>
+                          </a:ln>
+                        </pic:spPr>
+                      </pic:pic>
+                    </a:graphicData>
+                  </a:graphic>
+                </wp:inline>
+              </w:drawing>
+            </w:r>
+          </w:p>
+          <w:p>
+            <w:pPr>
+              <w:pStyle w:val="Texto"/>
+              <w:spacing w:line="240" w:lineRule="auto"/>
+              <w:ind w:left="0"/>
+              <w:jc w:val="left"/>
+              <w:rPr>
+                <w:rStyle w:val="TextoCar"/>
+                <w:rFonts w:eastAsiaTheme="minorHAnsi"/>
+              </w:rPr>
+            </w:pPr>
+            <w:r>
+              <w:rPr>
+                <w:sz w:val="16"/>
+                <w:szCs w:val="16"/>
+              </w:rPr>
+              <w:t>Figura 5.3</w:t>
+            </w:r>
+            <w:r>
+              <w:rPr>
+                <w:sz w:val="16"/>
+                <w:szCs w:val="16"/>
+              </w:rPr>
+              <w:t>: Diagrama de cajas de las opiniones</w:t>
+            </w:r>
+            <w:r>
+              <w:rPr>
+                <w:sz w:val="16"/>
+                <w:szCs w:val="16"/>
+              </w:rPr>
+              <w:t xml:space="preserve"> de profesores sobre</w:t>
+            </w:r>
+            <w:r>
+              <w:rPr>
+                <w:sz w:val="16"/>
+                <w:szCs w:val="16"/>
+              </w:rPr>
+              <w:t xml:space="preserve"> </w:t>
+            </w:r>
+            <w:r>
+              <w:rPr>
+                <w:sz w:val="16"/>
+                <w:szCs w:val="16"/>
+              </w:rPr>
+              <w:t>equidad de carga de trabajo</w:t>
+            </w:r>
+          </w:p>
+        </w:tc>
+      </w:tr>
+    </w:tbl>
+    <w:p>
+      <w:pPr>
+        <w:pStyle w:val="Texto"/>
+      </w:pPr>
+    </w:p>
+    <w:p>
+      <w:pPr>
+        <w:pStyle w:val="Texto"/>
+      </w:pPr>
+    </w:p>
+    <w:p>
+      <w:pPr>
+        <w:pStyle w:val="Texto"/>
+      </w:pPr>
+      <w:r>
+        <w:t>Un resumen de los resultados de las variables que se midieron durante la experimentación con profesores, se presentan en la tabla 5.1. Se mu</w:t>
+      </w:r>
+      <w:r>
+        <w:t>e</w:t>
+      </w:r>
+      <w:r>
+        <w:t xml:space="preserve">stran estadísticas  descriptivas de las observaciones obtenidas en el pre-test y post-test. Además se muestran los resultados de las pruebas de hipótesis realizadas a través de la prueba </w:t>
+      </w:r>
+      <w:proofErr w:type="spellStart"/>
+      <w:r>
+        <w:t>Wilcoxon</w:t>
+      </w:r>
+      <w:proofErr w:type="spellEnd"/>
+      <w:r>
+        <w:t xml:space="preserve">. </w:t>
+      </w:r>
+    </w:p>
+    <w:p>
+      <w:pPr>
+        <w:pStyle w:val="Texto"/>
+      </w:pPr>
+    </w:p>
+    <w:tbl>
+      <w:tblPr>
+        <w:tblStyle w:val="Tablaconcuadrcula"/>
+        <w:tblW w:w="8388" w:type="dxa"/>
+        <w:tblInd w:w="792" w:type="dxa"/>
+        <w:tblLayout w:type="fixed"/>
+        <w:tblLook w:val="04A0" w:firstRow="1" w:lastRow="0" w:firstColumn="1" w:lastColumn="0" w:noHBand="0" w:noVBand="1"/>
+      </w:tblPr>
+      <w:tblGrid>
+        <w:gridCol w:w="1285"/>
+        <w:gridCol w:w="1019"/>
+        <w:gridCol w:w="784"/>
+        <w:gridCol w:w="1019"/>
+        <w:gridCol w:w="784"/>
+        <w:gridCol w:w="946"/>
+        <w:gridCol w:w="850"/>
+        <w:gridCol w:w="1701"/>
+      </w:tblGrid>
+      <w:tr>
+        <w:tc>
+          <w:tcPr>
+            <w:tcW w:w="8388" w:type="dxa"/>
+            <w:gridSpan w:val="8"/>
+            <w:tcBorders>
+              <w:top w:val="nil"/>
+              <w:left w:val="nil"/>
+              <w:bottom w:val="single" w:sz="4" w:space="0" w:color="auto"/>
+              <w:right w:val="nil"/>
+            </w:tcBorders>
+          </w:tcPr>
+          <w:p>
+            <w:pPr>
+              <w:pStyle w:val="Subtitulocapitulo"/>
+              <w:numPr>
+                <w:ilvl w:val="0"/>
+                <w:numId w:val="0"/>
+              </w:numPr>
+              <w:spacing w:line="276" w:lineRule="auto"/>
+              <w:rPr>
+                <w:sz w:val="20"/>
+                <w:szCs w:val="20"/>
+              </w:rPr>
+            </w:pPr>
+            <w:r>
+              <w:rPr>
+                <w:sz w:val="18"/>
+                <w:szCs w:val="18"/>
+              </w:rPr>
+              <w:t>Tabla 5.1</w:t>
+            </w:r>
+            <w:r>
+              <w:rPr>
+                <w:sz w:val="18"/>
+                <w:szCs w:val="18"/>
+              </w:rPr>
+              <w:t>:</w:t>
+            </w:r>
+            <w:r>
+              <w:rPr>
+                <w:b w:val="0"/>
+                <w:sz w:val="18"/>
+                <w:szCs w:val="18"/>
+              </w:rPr>
+              <w:t xml:space="preserve"> Resumen  resultados de las variables medidas en experimentación con profesores.</w:t>
+            </w:r>
+          </w:p>
+        </w:tc>
+      </w:tr>
+      <w:tr>
+        <w:tc>
+          <w:tcPr>
+            <w:tcW w:w="1285" w:type="dxa"/>
+            <w:vMerge w:val="restart"/>
+            <w:tcBorders>
+              <w:top w:val="single" w:sz="4" w:space="0" w:color="auto"/>
+            </w:tcBorders>
+            <w:vAlign w:val="center"/>
+          </w:tcPr>
+          <w:p>
+            <w:pPr>
+              <w:pStyle w:val="Subtitulocapitulo"/>
+              <w:numPr>
+                <w:ilvl w:val="0"/>
+                <w:numId w:val="0"/>
+              </w:numPr>
+              <w:spacing w:line="276" w:lineRule="auto"/>
+              <w:jc w:val="center"/>
+              <w:rPr>
+                <w:sz w:val="24"/>
+                <w:szCs w:val="24"/>
+              </w:rPr>
+            </w:pPr>
+            <w:r>
+              <w:rPr>
+                <w:sz w:val="24"/>
+                <w:szCs w:val="24"/>
+              </w:rPr>
+              <w:t>Variables</w:t>
+            </w:r>
+          </w:p>
+        </w:tc>
+        <w:tc>
+          <w:tcPr>
+            <w:tcW w:w="1803" w:type="dxa"/>
+            <w:gridSpan w:val="2"/>
+            <w:tcBorders>
+              <w:top w:val="single" w:sz="4" w:space="0" w:color="auto"/>
+            </w:tcBorders>
+            <w:vAlign w:val="center"/>
+          </w:tcPr>
+          <w:p>
+            <w:pPr>
+              <w:pStyle w:val="Subtitulocapitulo"/>
+              <w:numPr>
+                <w:ilvl w:val="0"/>
+                <w:numId w:val="0"/>
+              </w:numPr>
+              <w:spacing w:line="276" w:lineRule="auto"/>
+              <w:jc w:val="center"/>
+              <w:rPr>
+                <w:sz w:val="24"/>
+                <w:szCs w:val="24"/>
+              </w:rPr>
+            </w:pPr>
+            <w:r>
+              <w:rPr>
+                <w:sz w:val="24"/>
+                <w:szCs w:val="24"/>
+              </w:rPr>
+              <w:t>Pre-Test</w:t>
+            </w:r>
+          </w:p>
+        </w:tc>
+        <w:tc>
+          <w:tcPr>
+            <w:tcW w:w="1803" w:type="dxa"/>
+            <w:gridSpan w:val="2"/>
+            <w:tcBorders>
+              <w:top w:val="single" w:sz="4" w:space="0" w:color="auto"/>
+            </w:tcBorders>
+            <w:vAlign w:val="center"/>
+          </w:tcPr>
+          <w:p>
+            <w:pPr>
+              <w:pStyle w:val="Subtitulocapitulo"/>
+              <w:numPr>
+                <w:ilvl w:val="0"/>
+                <w:numId w:val="0"/>
+              </w:numPr>
+              <w:spacing w:line="276" w:lineRule="auto"/>
+              <w:jc w:val="center"/>
+              <w:rPr>
+                <w:sz w:val="24"/>
+                <w:szCs w:val="24"/>
+              </w:rPr>
+            </w:pPr>
+            <w:r>
+              <w:rPr>
+                <w:sz w:val="24"/>
+                <w:szCs w:val="24"/>
+              </w:rPr>
+              <w:t>Post-Test</w:t>
+            </w:r>
+          </w:p>
+        </w:tc>
+        <w:tc>
+          <w:tcPr>
+            <w:tcW w:w="946" w:type="dxa"/>
+            <w:vMerge w:val="restart"/>
+            <w:tcBorders>
+              <w:top w:val="single" w:sz="4" w:space="0" w:color="auto"/>
+            </w:tcBorders>
+            <w:vAlign w:val="center"/>
+          </w:tcPr>
+          <w:p>
+            <w:pPr>
+              <w:pStyle w:val="Subtitulocapitulo"/>
+              <w:numPr>
+                <w:ilvl w:val="0"/>
+                <w:numId w:val="0"/>
+              </w:numPr>
+              <w:spacing w:line="276" w:lineRule="auto"/>
+              <w:jc w:val="center"/>
+              <w:rPr>
+                <w:sz w:val="24"/>
+                <w:szCs w:val="24"/>
+              </w:rPr>
+            </w:pPr>
+            <w:r>
+              <w:rPr>
+                <w:sz w:val="24"/>
+                <w:szCs w:val="24"/>
+              </w:rPr>
+              <w:t>Z</w:t>
+            </w:r>
+          </w:p>
+        </w:tc>
+        <w:tc>
+          <w:tcPr>
+            <w:tcW w:w="850" w:type="dxa"/>
+            <w:vMerge w:val="restart"/>
+            <w:tcBorders>
+              <w:top w:val="single" w:sz="4" w:space="0" w:color="auto"/>
+            </w:tcBorders>
+            <w:vAlign w:val="center"/>
+          </w:tcPr>
+          <w:p>
+            <w:pPr>
+              <w:pStyle w:val="Subtitulocapitulo"/>
+              <w:numPr>
+                <w:ilvl w:val="0"/>
+                <w:numId w:val="0"/>
+              </w:numPr>
+              <w:spacing w:line="276" w:lineRule="auto"/>
+              <w:jc w:val="center"/>
+              <w:rPr>
+                <w:sz w:val="24"/>
+                <w:szCs w:val="24"/>
+              </w:rPr>
+            </w:pPr>
+            <w:r>
+              <w:rPr>
+                <w:sz w:val="24"/>
+                <w:szCs w:val="24"/>
+              </w:rPr>
+              <w:t>p</w:t>
+            </w:r>
+          </w:p>
+        </w:tc>
+        <w:tc>
+          <w:tcPr>
+            <w:tcW w:w="1701" w:type="dxa"/>
+            <w:vMerge w:val="restart"/>
+            <w:tcBorders>
+              <w:top w:val="single" w:sz="4" w:space="0" w:color="auto"/>
+            </w:tcBorders>
+            <w:vAlign w:val="center"/>
+          </w:tcPr>
+          <w:p>
+            <w:pPr>
+              <w:pStyle w:val="Subtitulocapitulo"/>
+              <w:numPr>
+                <w:ilvl w:val="0"/>
+                <w:numId w:val="0"/>
+              </w:numPr>
+              <w:spacing w:line="276" w:lineRule="auto"/>
+              <w:jc w:val="center"/>
+              <w:rPr>
+                <w:sz w:val="24"/>
+                <w:szCs w:val="24"/>
+              </w:rPr>
+            </w:pPr>
+            <w:r>
+              <w:rPr>
+                <w:sz w:val="24"/>
+                <w:szCs w:val="24"/>
+              </w:rPr>
+              <w:t>Hipótesis</w:t>
+            </w:r>
+            <w:r>
+              <w:rPr>
+                <w:sz w:val="24"/>
+                <w:szCs w:val="24"/>
+              </w:rPr>
+              <w:t xml:space="preserve"> NULA</w:t>
+            </w:r>
+          </w:p>
+        </w:tc>
+      </w:tr>
+      <w:tr>
+        <w:tc>
+          <w:tcPr>
+            <w:tcW w:w="1285" w:type="dxa"/>
+            <w:vMerge/>
+            <w:vAlign w:val="center"/>
+          </w:tcPr>
+          <w:p>
+            <w:pPr>
+              <w:pStyle w:val="Subtitulocapitulo"/>
+              <w:numPr>
+                <w:ilvl w:val="0"/>
+                <w:numId w:val="0"/>
+              </w:numPr>
+              <w:spacing w:line="276" w:lineRule="auto"/>
+              <w:jc w:val="center"/>
+              <w:rPr>
+                <w:sz w:val="20"/>
+                <w:szCs w:val="20"/>
+              </w:rPr>
+            </w:pPr>
+          </w:p>
+        </w:tc>
+        <w:tc>
+          <w:tcPr>
+            <w:tcW w:w="1019" w:type="dxa"/>
+            <w:vAlign w:val="center"/>
+          </w:tcPr>
+          <w:p>
+            <w:pPr>
+              <w:pStyle w:val="Subtitulocapitulo"/>
+              <w:numPr>
+                <w:ilvl w:val="0"/>
+                <w:numId w:val="0"/>
+              </w:numPr>
+              <w:spacing w:line="276" w:lineRule="auto"/>
+              <w:jc w:val="center"/>
+              <w:rPr>
+                <w:sz w:val="20"/>
+                <w:szCs w:val="20"/>
+              </w:rPr>
+            </w:pPr>
+            <w:r>
+              <w:rPr>
+                <w:sz w:val="20"/>
+                <w:szCs w:val="20"/>
+              </w:rPr>
+              <w:t>Mediana</w:t>
+            </w:r>
+          </w:p>
+        </w:tc>
+        <w:tc>
+          <w:tcPr>
+            <w:tcW w:w="784" w:type="dxa"/>
+            <w:vAlign w:val="center"/>
+          </w:tcPr>
+          <w:p>
+            <w:pPr>
+              <w:pStyle w:val="Subtitulocapitulo"/>
+              <w:numPr>
+                <w:ilvl w:val="0"/>
+                <w:numId w:val="0"/>
+              </w:numPr>
+              <w:spacing w:line="276" w:lineRule="auto"/>
+              <w:jc w:val="center"/>
+              <w:rPr>
+                <w:sz w:val="20"/>
+                <w:szCs w:val="20"/>
+              </w:rPr>
+            </w:pPr>
+            <w:r>
+              <w:rPr>
+                <w:sz w:val="20"/>
+                <w:szCs w:val="20"/>
+              </w:rPr>
+              <w:t>Media</w:t>
+            </w:r>
+          </w:p>
+        </w:tc>
+        <w:tc>
+          <w:tcPr>
+            <w:tcW w:w="1019" w:type="dxa"/>
+            <w:vAlign w:val="center"/>
+          </w:tcPr>
+          <w:p>
+            <w:pPr>
+              <w:pStyle w:val="Subtitulocapitulo"/>
+              <w:numPr>
+                <w:ilvl w:val="0"/>
+                <w:numId w:val="0"/>
+              </w:numPr>
+              <w:spacing w:line="276" w:lineRule="auto"/>
+              <w:jc w:val="center"/>
+              <w:rPr>
+                <w:sz w:val="20"/>
+                <w:szCs w:val="20"/>
+              </w:rPr>
+            </w:pPr>
+            <w:r>
+              <w:rPr>
+                <w:sz w:val="20"/>
+                <w:szCs w:val="20"/>
+              </w:rPr>
+              <w:t>Mediana</w:t>
+            </w:r>
+          </w:p>
+        </w:tc>
+        <w:tc>
+          <w:tcPr>
+            <w:tcW w:w="784" w:type="dxa"/>
+            <w:vAlign w:val="center"/>
+          </w:tcPr>
+          <w:p>
+            <w:pPr>
+              <w:pStyle w:val="Subtitulocapitulo"/>
+              <w:numPr>
+                <w:ilvl w:val="0"/>
+                <w:numId w:val="0"/>
+              </w:numPr>
+              <w:spacing w:line="276" w:lineRule="auto"/>
+              <w:jc w:val="center"/>
+              <w:rPr>
+                <w:sz w:val="20"/>
+                <w:szCs w:val="20"/>
+              </w:rPr>
+            </w:pPr>
+            <w:r>
+              <w:rPr>
+                <w:sz w:val="20"/>
+                <w:szCs w:val="20"/>
+              </w:rPr>
+              <w:t>Media</w:t>
+            </w:r>
+          </w:p>
+        </w:tc>
+        <w:tc>
+          <w:tcPr>
+            <w:tcW w:w="946" w:type="dxa"/>
+            <w:vMerge/>
+            <w:vAlign w:val="center"/>
+          </w:tcPr>
+          <w:p>
+            <w:pPr>
+              <w:pStyle w:val="Subtitulocapitulo"/>
+              <w:numPr>
+                <w:ilvl w:val="0"/>
+                <w:numId w:val="0"/>
+              </w:numPr>
+              <w:spacing w:line="276" w:lineRule="auto"/>
+              <w:jc w:val="center"/>
+              <w:rPr>
+                <w:sz w:val="20"/>
+                <w:szCs w:val="20"/>
+              </w:rPr>
+            </w:pPr>
+          </w:p>
+        </w:tc>
+        <w:tc>
+          <w:tcPr>
+            <w:tcW w:w="850" w:type="dxa"/>
+            <w:vMerge/>
+          </w:tcPr>
+          <w:p>
+            <w:pPr>
+              <w:pStyle w:val="Subtitulocapitulo"/>
+              <w:numPr>
+                <w:ilvl w:val="0"/>
+                <w:numId w:val="0"/>
+              </w:numPr>
+              <w:spacing w:line="276" w:lineRule="auto"/>
+              <w:jc w:val="center"/>
+              <w:rPr>
+                <w:sz w:val="20"/>
+                <w:szCs w:val="20"/>
+              </w:rPr>
+            </w:pPr>
+          </w:p>
+        </w:tc>
+        <w:tc>
+          <w:tcPr>
+            <w:tcW w:w="1701" w:type="dxa"/>
+            <w:vMerge/>
+            <w:vAlign w:val="center"/>
+          </w:tcPr>
+          <w:p>
+            <w:pPr>
+              <w:pStyle w:val="Subtitulocapitulo"/>
+              <w:numPr>
+                <w:ilvl w:val="0"/>
+                <w:numId w:val="0"/>
+              </w:numPr>
+              <w:spacing w:line="276" w:lineRule="auto"/>
+              <w:jc w:val="center"/>
+              <w:rPr>
+                <w:sz w:val="20"/>
+                <w:szCs w:val="20"/>
+              </w:rPr>
+            </w:pPr>
+          </w:p>
+        </w:tc>
+      </w:tr>
+      <w:tr>
+        <w:tc>
+          <w:tcPr>
+            <w:tcW w:w="1285" w:type="dxa"/>
+            <w:vAlign w:val="center"/>
+          </w:tcPr>
+          <w:p>
+            <w:pPr>
+              <w:pStyle w:val="Subtitulocapitulo"/>
+              <w:numPr>
+                <w:ilvl w:val="0"/>
+                <w:numId w:val="0"/>
+              </w:numPr>
+              <w:spacing w:line="276" w:lineRule="auto"/>
+              <w:jc w:val="center"/>
+              <w:rPr>
+                <w:b w:val="0"/>
+                <w:sz w:val="18"/>
+                <w:szCs w:val="18"/>
+              </w:rPr>
+            </w:pPr>
+            <w:r>
+              <w:rPr>
+                <w:b w:val="0"/>
+                <w:sz w:val="18"/>
+                <w:szCs w:val="18"/>
+              </w:rPr>
+              <w:t xml:space="preserve">Percepción de </w:t>
+            </w:r>
+            <w:r>
+              <w:rPr>
+                <w:rStyle w:val="TextoCar"/>
+                <w:rFonts w:eastAsiaTheme="minorHAnsi"/>
+                <w:b w:val="0"/>
+                <w:sz w:val="18"/>
+                <w:szCs w:val="18"/>
+              </w:rPr>
+              <w:t>facilidad de asignar una calificación individual</w:t>
+            </w:r>
+          </w:p>
+        </w:tc>
+        <w:tc>
+          <w:tcPr>
+            <w:tcW w:w="1019" w:type="dxa"/>
+            <w:vAlign w:val="center"/>
+          </w:tcPr>
+          <w:p>
+            <w:pPr>
+              <w:pStyle w:val="Subtitulocapitulo"/>
+              <w:numPr>
+                <w:ilvl w:val="0"/>
+                <w:numId w:val="0"/>
+              </w:numPr>
+              <w:spacing w:line="276" w:lineRule="auto"/>
+              <w:jc w:val="center"/>
+              <w:rPr>
+                <w:b w:val="0"/>
+                <w:sz w:val="24"/>
+                <w:szCs w:val="24"/>
+              </w:rPr>
+            </w:pPr>
+            <w:r>
+              <w:rPr>
+                <w:b w:val="0"/>
+                <w:sz w:val="24"/>
+                <w:szCs w:val="24"/>
+              </w:rPr>
+              <w:t>2</w:t>
+            </w:r>
+          </w:p>
+        </w:tc>
+        <w:tc>
+          <w:tcPr>
+            <w:tcW w:w="784" w:type="dxa"/>
+            <w:vAlign w:val="center"/>
+          </w:tcPr>
+          <w:p>
+            <w:pPr>
+              <w:pStyle w:val="Subtitulocapitulo"/>
+              <w:numPr>
+                <w:ilvl w:val="0"/>
+                <w:numId w:val="0"/>
+              </w:numPr>
+              <w:spacing w:line="276" w:lineRule="auto"/>
+              <w:jc w:val="center"/>
+              <w:rPr>
+                <w:b w:val="0"/>
+                <w:sz w:val="24"/>
+                <w:szCs w:val="24"/>
+              </w:rPr>
+            </w:pPr>
+            <w:r>
+              <w:rPr>
+                <w:b w:val="0"/>
+                <w:sz w:val="24"/>
+                <w:szCs w:val="24"/>
+              </w:rPr>
+              <w:t>2.2</w:t>
+            </w:r>
+          </w:p>
+        </w:tc>
+        <w:tc>
+          <w:tcPr>
+            <w:tcW w:w="1019" w:type="dxa"/>
+            <w:vAlign w:val="center"/>
+          </w:tcPr>
+          <w:p>
+            <w:pPr>
+              <w:pStyle w:val="Subtitulocapitulo"/>
+              <w:numPr>
+                <w:ilvl w:val="0"/>
+                <w:numId w:val="0"/>
+              </w:numPr>
+              <w:spacing w:line="276" w:lineRule="auto"/>
+              <w:jc w:val="center"/>
+              <w:rPr>
+                <w:b w:val="0"/>
+                <w:sz w:val="24"/>
+                <w:szCs w:val="24"/>
+              </w:rPr>
+            </w:pPr>
+            <w:r>
+              <w:rPr>
+                <w:b w:val="0"/>
+                <w:sz w:val="24"/>
+                <w:szCs w:val="24"/>
+              </w:rPr>
+              <w:t>5</w:t>
+            </w:r>
+          </w:p>
+        </w:tc>
+        <w:tc>
+          <w:tcPr>
+            <w:tcW w:w="784" w:type="dxa"/>
+            <w:vAlign w:val="center"/>
+          </w:tcPr>
+          <w:p>
+            <w:pPr>
+              <w:pStyle w:val="Subtitulocapitulo"/>
+              <w:numPr>
+                <w:ilvl w:val="0"/>
+                <w:numId w:val="0"/>
+              </w:numPr>
+              <w:spacing w:line="276" w:lineRule="auto"/>
+              <w:jc w:val="center"/>
+              <w:rPr>
+                <w:b w:val="0"/>
+                <w:sz w:val="24"/>
+                <w:szCs w:val="24"/>
+              </w:rPr>
+            </w:pPr>
+            <w:r>
+              <w:rPr>
+                <w:b w:val="0"/>
+                <w:sz w:val="24"/>
+                <w:szCs w:val="24"/>
+              </w:rPr>
+              <w:t>4.8</w:t>
+            </w:r>
+          </w:p>
+        </w:tc>
+        <w:tc>
+          <w:tcPr>
+            <w:tcW w:w="946" w:type="dxa"/>
+            <w:vAlign w:val="center"/>
+          </w:tcPr>
+          <w:p>
+            <w:pPr>
+              <w:pStyle w:val="Subtitulocapitulo"/>
+              <w:numPr>
+                <w:ilvl w:val="0"/>
+                <w:numId w:val="0"/>
+              </w:numPr>
+              <w:spacing w:line="276" w:lineRule="auto"/>
+              <w:jc w:val="center"/>
+              <w:rPr>
+                <w:b w:val="0"/>
+                <w:sz w:val="24"/>
+                <w:szCs w:val="24"/>
+              </w:rPr>
+            </w:pPr>
+            <w:r>
+              <w:rPr>
+                <w:rStyle w:val="TextoCar"/>
+                <w:rFonts w:eastAsiaTheme="minorHAnsi"/>
+                <w:b w:val="0"/>
+              </w:rPr>
+              <w:t>-2,859</w:t>
+            </w:r>
+            <w:r>
+              <w:rPr>
+                <w:rStyle w:val="TextoCar"/>
+                <w:rFonts w:eastAsiaTheme="minorHAnsi"/>
+                <w:b w:val="0"/>
+              </w:rPr>
+              <w:t xml:space="preserve"> </w:t>
+            </w:r>
+          </w:p>
+        </w:tc>
+        <w:tc>
+          <w:tcPr>
+            <w:tcW w:w="850" w:type="dxa"/>
+            <w:vAlign w:val="center"/>
+          </w:tcPr>
+          <w:p>
+            <w:pPr>
+              <w:pStyle w:val="Subtitulocapitulo"/>
+              <w:numPr>
+                <w:ilvl w:val="0"/>
+                <w:numId w:val="0"/>
+              </w:numPr>
+              <w:spacing w:line="276" w:lineRule="auto"/>
+              <w:jc w:val="center"/>
+              <w:rPr>
+                <w:b w:val="0"/>
+                <w:sz w:val="24"/>
+                <w:szCs w:val="24"/>
+              </w:rPr>
+            </w:pPr>
+            <w:r>
+              <w:rPr>
+                <w:rStyle w:val="TextoCar"/>
+                <w:rFonts w:eastAsiaTheme="minorHAnsi"/>
+                <w:b w:val="0"/>
+              </w:rPr>
+              <w:t>0.004</w:t>
+            </w:r>
+          </w:p>
+        </w:tc>
+        <w:tc>
+          <w:tcPr>
+            <w:tcW w:w="1701" w:type="dxa"/>
+            <w:vAlign w:val="center"/>
+          </w:tcPr>
+          <w:p>
+            <w:pPr>
+              <w:pStyle w:val="Subtitulocapitulo"/>
+              <w:numPr>
+                <w:ilvl w:val="0"/>
+                <w:numId w:val="0"/>
+              </w:numPr>
+              <w:spacing w:line="276" w:lineRule="auto"/>
+              <w:jc w:val="center"/>
+              <w:rPr>
+                <w:b w:val="0"/>
+                <w:sz w:val="24"/>
+                <w:szCs w:val="24"/>
+              </w:rPr>
+            </w:pPr>
+            <w:r>
+              <w:rPr>
+                <w:rFonts w:ascii="MS Reference Sans Serif" w:hAnsi="MS Reference Sans Serif"/>
+                <w:b w:val="0"/>
+                <w:sz w:val="32"/>
+                <w:szCs w:val="32"/>
+              </w:rPr>
+              <w:t></w:t>
+            </w:r>
+            <w:r>
+              <w:rPr>
+                <w:b w:val="0"/>
+                <w:bCs w:val="0"/>
+                <w:sz w:val="24"/>
+                <w:szCs w:val="24"/>
+                <w:vertAlign w:val="subscript"/>
+              </w:rPr>
+              <w:t>2</w:t>
+            </w:r>
+            <w:r>
+              <w:rPr>
+                <w:b w:val="0"/>
+                <w:sz w:val="24"/>
+                <w:szCs w:val="24"/>
+              </w:rPr>
+              <w:t xml:space="preserve">= </w:t>
+            </w:r>
+            <w:r>
+              <w:rPr>
+                <w:rFonts w:ascii="MS Reference Sans Serif" w:hAnsi="MS Reference Sans Serif"/>
+                <w:b w:val="0"/>
+                <w:sz w:val="32"/>
+                <w:szCs w:val="32"/>
+              </w:rPr>
+              <w:t></w:t>
+            </w:r>
+            <w:r>
+              <w:rPr>
+                <w:b w:val="0"/>
+                <w:bCs w:val="0"/>
+                <w:sz w:val="24"/>
+                <w:szCs w:val="24"/>
+                <w:vertAlign w:val="subscript"/>
+              </w:rPr>
+              <w:t xml:space="preserve">1 </w:t>
+            </w:r>
+          </w:p>
+        </w:tc>
+      </w:tr>
+      <w:tr>
+        <w:tc>
+          <w:tcPr>
+            <w:tcW w:w="1285" w:type="dxa"/>
+            <w:vAlign w:val="center"/>
+          </w:tcPr>
+          <w:p>
+            <w:pPr>
+              <w:pStyle w:val="Subtitulocapitulo"/>
+              <w:numPr>
+                <w:ilvl w:val="0"/>
+                <w:numId w:val="0"/>
+              </w:numPr>
+              <w:spacing w:line="276" w:lineRule="auto"/>
+              <w:jc w:val="center"/>
+              <w:rPr>
+                <w:sz w:val="18"/>
+                <w:szCs w:val="18"/>
+              </w:rPr>
+            </w:pPr>
+            <w:r>
+              <w:rPr>
+                <w:b w:val="0"/>
+                <w:sz w:val="18"/>
+                <w:szCs w:val="18"/>
+              </w:rPr>
+              <w:t xml:space="preserve">Percepción de </w:t>
+            </w:r>
+            <w:r>
+              <w:rPr>
+                <w:rStyle w:val="TextoCar"/>
+                <w:rFonts w:eastAsiaTheme="minorHAnsi"/>
+                <w:b w:val="0"/>
+                <w:sz w:val="18"/>
+                <w:szCs w:val="18"/>
+              </w:rPr>
+              <w:t>facilidad de asignar una calificación grupal</w:t>
+            </w:r>
+          </w:p>
+        </w:tc>
+        <w:tc>
+          <w:tcPr>
+            <w:tcW w:w="1019" w:type="dxa"/>
+            <w:vAlign w:val="center"/>
+          </w:tcPr>
+          <w:p>
+            <w:pPr>
+              <w:pStyle w:val="Subtitulocapitulo"/>
+              <w:numPr>
+                <w:ilvl w:val="0"/>
+                <w:numId w:val="0"/>
+              </w:numPr>
+              <w:spacing w:line="276" w:lineRule="auto"/>
+              <w:jc w:val="center"/>
+              <w:rPr>
+                <w:b w:val="0"/>
+                <w:sz w:val="24"/>
+                <w:szCs w:val="24"/>
+              </w:rPr>
+            </w:pPr>
+            <w:r>
+              <w:rPr>
+                <w:b w:val="0"/>
+                <w:sz w:val="24"/>
+                <w:szCs w:val="24"/>
+              </w:rPr>
+              <w:t>4</w:t>
+            </w:r>
+          </w:p>
+        </w:tc>
+        <w:tc>
+          <w:tcPr>
+            <w:tcW w:w="784" w:type="dxa"/>
+            <w:vAlign w:val="center"/>
+          </w:tcPr>
+          <w:p>
+            <w:pPr>
+              <w:pStyle w:val="Subtitulocapitulo"/>
+              <w:numPr>
+                <w:ilvl w:val="0"/>
+                <w:numId w:val="0"/>
+              </w:numPr>
+              <w:spacing w:line="276" w:lineRule="auto"/>
+              <w:jc w:val="center"/>
+              <w:rPr>
+                <w:b w:val="0"/>
+                <w:sz w:val="24"/>
+                <w:szCs w:val="24"/>
+              </w:rPr>
+            </w:pPr>
+            <w:r>
+              <w:rPr>
+                <w:b w:val="0"/>
+                <w:sz w:val="24"/>
+                <w:szCs w:val="24"/>
+              </w:rPr>
+              <w:t>3.9</w:t>
+            </w:r>
+          </w:p>
+        </w:tc>
+        <w:tc>
+          <w:tcPr>
+            <w:tcW w:w="1019" w:type="dxa"/>
+            <w:vAlign w:val="center"/>
+          </w:tcPr>
+          <w:p>
+            <w:pPr>
+              <w:pStyle w:val="Subtitulocapitulo"/>
+              <w:numPr>
+                <w:ilvl w:val="0"/>
+                <w:numId w:val="0"/>
+              </w:numPr>
+              <w:spacing w:line="276" w:lineRule="auto"/>
+              <w:jc w:val="center"/>
+              <w:rPr>
+                <w:b w:val="0"/>
+                <w:sz w:val="24"/>
+                <w:szCs w:val="24"/>
+              </w:rPr>
+            </w:pPr>
+            <w:r>
+              <w:rPr>
+                <w:b w:val="0"/>
+                <w:sz w:val="24"/>
+                <w:szCs w:val="24"/>
+              </w:rPr>
+              <w:t>5</w:t>
+            </w:r>
+          </w:p>
+        </w:tc>
+        <w:tc>
+          <w:tcPr>
+            <w:tcW w:w="784" w:type="dxa"/>
+            <w:vAlign w:val="center"/>
+          </w:tcPr>
+          <w:p>
+            <w:pPr>
+              <w:pStyle w:val="Subtitulocapitulo"/>
+              <w:numPr>
+                <w:ilvl w:val="0"/>
+                <w:numId w:val="0"/>
+              </w:numPr>
+              <w:spacing w:line="276" w:lineRule="auto"/>
+              <w:jc w:val="center"/>
+              <w:rPr>
+                <w:b w:val="0"/>
+                <w:sz w:val="24"/>
+                <w:szCs w:val="24"/>
+              </w:rPr>
+            </w:pPr>
+            <w:r>
+              <w:rPr>
+                <w:b w:val="0"/>
+                <w:sz w:val="24"/>
+                <w:szCs w:val="24"/>
+              </w:rPr>
+              <w:t>4.7</w:t>
+            </w:r>
+          </w:p>
+        </w:tc>
+        <w:tc>
+          <w:tcPr>
+            <w:tcW w:w="946" w:type="dxa"/>
+            <w:vAlign w:val="center"/>
+          </w:tcPr>
+          <w:p>
+            <w:pPr>
+              <w:pStyle w:val="Subtitulocapitulo"/>
+              <w:numPr>
+                <w:ilvl w:val="0"/>
+                <w:numId w:val="0"/>
+              </w:numPr>
+              <w:spacing w:line="276" w:lineRule="auto"/>
+              <w:jc w:val="center"/>
+              <w:rPr>
+                <w:b w:val="0"/>
+                <w:sz w:val="24"/>
+                <w:szCs w:val="24"/>
+              </w:rPr>
+            </w:pPr>
+            <w:r>
+              <w:rPr>
+                <w:b w:val="0"/>
+                <w:sz w:val="24"/>
+                <w:szCs w:val="24"/>
+              </w:rPr>
+              <w:t>-2,</w:t>
+            </w:r>
+            <w:commentRangeStart w:id="11"/>
+            <w:r>
+              <w:rPr>
+                <w:b w:val="0"/>
+                <w:sz w:val="24"/>
+                <w:szCs w:val="24"/>
+              </w:rPr>
+              <w:t>333</w:t>
+            </w:r>
+            <w:commentRangeEnd w:id="11"/>
+            <w:r>
+              <w:rPr>
+                <w:rStyle w:val="Refdecomentario"/>
+                <w:rFonts w:asciiTheme="minorHAnsi" w:eastAsiaTheme="minorHAnsi" w:hAnsiTheme="minorHAnsi" w:cstheme="minorBidi"/>
+                <w:b w:val="0"/>
+                <w:bCs w:val="0"/>
+                <w:color w:val="auto"/>
+                <w:lang w:eastAsia="en-US"/>
+              </w:rPr>
+              <w:commentReference w:id="11"/>
+            </w:r>
+          </w:p>
+        </w:tc>
+        <w:tc>
+          <w:tcPr>
+            <w:tcW w:w="850" w:type="dxa"/>
+            <w:vAlign w:val="center"/>
+          </w:tcPr>
+          <w:p>
+            <w:pPr>
+              <w:pStyle w:val="Subtitulocapitulo"/>
+              <w:numPr>
+                <w:ilvl w:val="0"/>
+                <w:numId w:val="0"/>
+              </w:numPr>
+              <w:spacing w:line="276" w:lineRule="auto"/>
+              <w:jc w:val="center"/>
+              <w:rPr>
+                <w:b w:val="0"/>
+                <w:sz w:val="24"/>
+                <w:szCs w:val="24"/>
+              </w:rPr>
+            </w:pPr>
+            <w:r>
+              <w:rPr>
+                <w:rStyle w:val="TextoCar"/>
+                <w:rFonts w:eastAsiaTheme="minorHAnsi"/>
+                <w:b w:val="0"/>
+              </w:rPr>
+              <w:t>0.020</w:t>
+            </w:r>
+          </w:p>
+        </w:tc>
+        <w:tc>
+          <w:tcPr>
+            <w:tcW w:w="1701" w:type="dxa"/>
+            <w:vAlign w:val="center"/>
+          </w:tcPr>
+          <w:p>
+            <w:pPr>
+              <w:pStyle w:val="Subtitulocapitulo"/>
+              <w:numPr>
+                <w:ilvl w:val="0"/>
+                <w:numId w:val="0"/>
+              </w:numPr>
+              <w:spacing w:line="276" w:lineRule="auto"/>
+              <w:jc w:val="center"/>
+              <w:rPr>
+                <w:b w:val="0"/>
+                <w:sz w:val="24"/>
+                <w:szCs w:val="24"/>
+              </w:rPr>
+            </w:pPr>
+            <w:r>
+              <w:rPr>
+                <w:rFonts w:ascii="MS Reference Sans Serif" w:hAnsi="MS Reference Sans Serif"/>
+                <w:b w:val="0"/>
+                <w:sz w:val="32"/>
+                <w:szCs w:val="32"/>
+              </w:rPr>
+              <w:t></w:t>
+            </w:r>
+            <w:r>
+              <w:rPr>
+                <w:b w:val="0"/>
+                <w:bCs w:val="0"/>
+                <w:sz w:val="24"/>
+                <w:szCs w:val="24"/>
+                <w:vertAlign w:val="subscript"/>
+              </w:rPr>
+              <w:t>2</w:t>
+            </w:r>
+            <w:r>
+              <w:rPr>
+                <w:b w:val="0"/>
+                <w:sz w:val="24"/>
+                <w:szCs w:val="24"/>
+              </w:rPr>
+              <w:t xml:space="preserve">= </w:t>
+            </w:r>
+            <w:r>
+              <w:rPr>
+                <w:rFonts w:ascii="MS Reference Sans Serif" w:hAnsi="MS Reference Sans Serif"/>
+                <w:b w:val="0"/>
+                <w:sz w:val="32"/>
+                <w:szCs w:val="32"/>
+              </w:rPr>
+              <w:t></w:t>
+            </w:r>
+            <w:r>
+              <w:rPr>
+                <w:b w:val="0"/>
+                <w:bCs w:val="0"/>
+                <w:sz w:val="24"/>
+                <w:szCs w:val="24"/>
+                <w:vertAlign w:val="subscript"/>
+              </w:rPr>
+              <w:t>1</w:t>
+            </w:r>
+          </w:p>
+        </w:tc>
+      </w:tr>
+      <w:tr>
+        <w:tc>
+          <w:tcPr>
+            <w:tcW w:w="1285" w:type="dxa"/>
+            <w:vAlign w:val="center"/>
+          </w:tcPr>
+          <w:p>
+            <w:pPr>
+              <w:pStyle w:val="Subtitulocapitulo"/>
+              <w:numPr>
+                <w:ilvl w:val="0"/>
+                <w:numId w:val="0"/>
+              </w:numPr>
+              <w:spacing w:line="276" w:lineRule="auto"/>
+              <w:jc w:val="center"/>
+              <w:rPr>
+                <w:sz w:val="18"/>
+                <w:szCs w:val="18"/>
+              </w:rPr>
+            </w:pPr>
+            <w:r>
+              <w:rPr>
+                <w:b w:val="0"/>
+                <w:sz w:val="18"/>
+                <w:szCs w:val="18"/>
+              </w:rPr>
+              <w:t>Percepción en relación a la equidad de carga de trabajo</w:t>
+            </w:r>
+          </w:p>
+        </w:tc>
+        <w:tc>
+          <w:tcPr>
+            <w:tcW w:w="1019" w:type="dxa"/>
+            <w:vAlign w:val="center"/>
+          </w:tcPr>
+          <w:p>
+            <w:pPr>
+              <w:pStyle w:val="Subtitulocapitulo"/>
+              <w:numPr>
+                <w:ilvl w:val="0"/>
+                <w:numId w:val="0"/>
+              </w:numPr>
+              <w:spacing w:line="276" w:lineRule="auto"/>
+              <w:jc w:val="center"/>
+              <w:rPr>
+                <w:b w:val="0"/>
+                <w:sz w:val="24"/>
+                <w:szCs w:val="24"/>
+              </w:rPr>
+            </w:pPr>
+            <w:r>
+              <w:rPr>
+                <w:b w:val="0"/>
+                <w:sz w:val="24"/>
+                <w:szCs w:val="24"/>
+              </w:rPr>
+              <w:t>2</w:t>
+            </w:r>
+          </w:p>
+        </w:tc>
+        <w:tc>
+          <w:tcPr>
+            <w:tcW w:w="784" w:type="dxa"/>
+            <w:vAlign w:val="center"/>
+          </w:tcPr>
+          <w:p>
+            <w:pPr>
+              <w:pStyle w:val="Subtitulocapitulo"/>
+              <w:numPr>
+                <w:ilvl w:val="0"/>
+                <w:numId w:val="0"/>
+              </w:numPr>
+              <w:spacing w:line="276" w:lineRule="auto"/>
+              <w:jc w:val="center"/>
+              <w:rPr>
+                <w:b w:val="0"/>
+                <w:sz w:val="24"/>
+                <w:szCs w:val="24"/>
+              </w:rPr>
+            </w:pPr>
+            <w:r>
+              <w:rPr>
+                <w:b w:val="0"/>
+                <w:sz w:val="24"/>
+                <w:szCs w:val="24"/>
+              </w:rPr>
+              <w:t>2.6</w:t>
+            </w:r>
+          </w:p>
+        </w:tc>
+        <w:tc>
+          <w:tcPr>
+            <w:tcW w:w="1019" w:type="dxa"/>
+            <w:vAlign w:val="center"/>
+          </w:tcPr>
+          <w:p>
+            <w:pPr>
+              <w:pStyle w:val="Subtitulocapitulo"/>
+              <w:numPr>
+                <w:ilvl w:val="0"/>
+                <w:numId w:val="0"/>
+              </w:numPr>
+              <w:spacing w:line="276" w:lineRule="auto"/>
+              <w:jc w:val="center"/>
+              <w:rPr>
+                <w:b w:val="0"/>
+                <w:sz w:val="24"/>
+                <w:szCs w:val="24"/>
+              </w:rPr>
+            </w:pPr>
+            <w:r>
+              <w:rPr>
+                <w:b w:val="0"/>
+                <w:sz w:val="24"/>
+                <w:szCs w:val="24"/>
+              </w:rPr>
+              <w:t>4</w:t>
+            </w:r>
+          </w:p>
+        </w:tc>
+        <w:tc>
+          <w:tcPr>
+            <w:tcW w:w="784" w:type="dxa"/>
+            <w:vAlign w:val="center"/>
+          </w:tcPr>
+          <w:p>
+            <w:pPr>
+              <w:pStyle w:val="Subtitulocapitulo"/>
+              <w:numPr>
+                <w:ilvl w:val="0"/>
+                <w:numId w:val="0"/>
+              </w:numPr>
+              <w:spacing w:line="276" w:lineRule="auto"/>
+              <w:jc w:val="center"/>
+              <w:rPr>
+                <w:b w:val="0"/>
+                <w:sz w:val="24"/>
+                <w:szCs w:val="24"/>
+              </w:rPr>
+            </w:pPr>
+            <w:r>
+              <w:rPr>
+                <w:b w:val="0"/>
+                <w:sz w:val="24"/>
+                <w:szCs w:val="24"/>
+              </w:rPr>
+              <w:t>3.9</w:t>
+            </w:r>
+          </w:p>
+        </w:tc>
+        <w:tc>
+          <w:tcPr>
+            <w:tcW w:w="946" w:type="dxa"/>
+            <w:vAlign w:val="center"/>
+          </w:tcPr>
+          <w:p>
+            <w:pPr>
+              <w:pStyle w:val="Subtitulocapitulo"/>
+              <w:numPr>
+                <w:ilvl w:val="0"/>
+                <w:numId w:val="0"/>
+              </w:numPr>
+              <w:spacing w:line="276" w:lineRule="auto"/>
+              <w:jc w:val="center"/>
+              <w:rPr>
+                <w:b w:val="0"/>
+                <w:sz w:val="24"/>
+                <w:szCs w:val="24"/>
+              </w:rPr>
+            </w:pPr>
+            <w:r>
+              <w:rPr>
+                <w:b w:val="0"/>
+                <w:sz w:val="24"/>
+                <w:szCs w:val="24"/>
+              </w:rPr>
+              <w:t>-2,372</w:t>
+            </w:r>
+          </w:p>
+        </w:tc>
+        <w:tc>
+          <w:tcPr>
+            <w:tcW w:w="850" w:type="dxa"/>
+            <w:vAlign w:val="center"/>
+          </w:tcPr>
+          <w:p>
+            <w:pPr>
+              <w:pStyle w:val="Subtitulocapitulo"/>
+              <w:numPr>
+                <w:ilvl w:val="0"/>
+                <w:numId w:val="0"/>
+              </w:numPr>
+              <w:spacing w:line="276" w:lineRule="auto"/>
+              <w:jc w:val="center"/>
+              <w:rPr>
+                <w:b w:val="0"/>
+                <w:sz w:val="24"/>
+                <w:szCs w:val="24"/>
+              </w:rPr>
+            </w:pPr>
+            <w:r>
+              <w:rPr>
+                <w:rStyle w:val="TextoCar"/>
+                <w:rFonts w:eastAsiaTheme="minorHAnsi"/>
+                <w:b w:val="0"/>
+              </w:rPr>
+              <w:t>0.018</w:t>
+            </w:r>
+          </w:p>
+        </w:tc>
+        <w:tc>
+          <w:tcPr>
+            <w:tcW w:w="1701" w:type="dxa"/>
+            <w:vAlign w:val="center"/>
+          </w:tcPr>
+          <w:p>
+            <w:pPr>
+              <w:pStyle w:val="Subtitulocapitulo"/>
+              <w:numPr>
+                <w:ilvl w:val="0"/>
+                <w:numId w:val="0"/>
+              </w:numPr>
+              <w:spacing w:line="276" w:lineRule="auto"/>
+              <w:jc w:val="center"/>
+              <w:rPr>
+                <w:b w:val="0"/>
+                <w:sz w:val="24"/>
+                <w:szCs w:val="24"/>
+              </w:rPr>
+            </w:pPr>
+            <w:r>
+              <w:rPr>
+                <w:rFonts w:ascii="MS Reference Sans Serif" w:hAnsi="MS Reference Sans Serif"/>
+                <w:b w:val="0"/>
+                <w:sz w:val="32"/>
+                <w:szCs w:val="32"/>
+              </w:rPr>
+              <w:t></w:t>
+            </w:r>
+            <w:r>
+              <w:rPr>
+                <w:b w:val="0"/>
+                <w:bCs w:val="0"/>
+                <w:sz w:val="24"/>
+                <w:szCs w:val="24"/>
+                <w:vertAlign w:val="subscript"/>
+              </w:rPr>
+              <w:t>2</w:t>
+            </w:r>
+            <w:r>
+              <w:rPr>
+                <w:b w:val="0"/>
+                <w:sz w:val="24"/>
+                <w:szCs w:val="24"/>
+              </w:rPr>
+              <w:t xml:space="preserve">= </w:t>
+            </w:r>
+            <w:r>
+              <w:rPr>
+                <w:rFonts w:ascii="MS Reference Sans Serif" w:hAnsi="MS Reference Sans Serif"/>
+                <w:b w:val="0"/>
+                <w:sz w:val="32"/>
+                <w:szCs w:val="32"/>
+              </w:rPr>
+              <w:t></w:t>
+            </w:r>
+            <w:r>
+              <w:rPr>
+                <w:b w:val="0"/>
+                <w:bCs w:val="0"/>
+                <w:sz w:val="24"/>
+                <w:szCs w:val="24"/>
+                <w:vertAlign w:val="subscript"/>
+              </w:rPr>
+              <w:t>1</w:t>
+            </w:r>
+          </w:p>
+        </w:tc>
+      </w:tr>
+      <w:tr>
+        <w:tc>
+          <w:tcPr>
+            <w:tcW w:w="8388" w:type="dxa"/>
+            <w:gridSpan w:val="8"/>
+          </w:tcPr>
+          <w:p>
+            <w:pPr>
+              <w:pStyle w:val="Subtitulocapitulo"/>
+              <w:numPr>
+                <w:ilvl w:val="0"/>
+                <w:numId w:val="0"/>
+              </w:numPr>
+              <w:spacing w:line="276" w:lineRule="auto"/>
+              <w:jc w:val="center"/>
+              <w:rPr>
+                <w:b w:val="0"/>
+                <w:sz w:val="24"/>
+                <w:szCs w:val="24"/>
+              </w:rPr>
+            </w:pPr>
+            <w:r>
+              <w:rPr>
+                <w:rFonts w:ascii="MS Reference Sans Serif" w:hAnsi="MS Reference Sans Serif"/>
+                <w:b w:val="0"/>
+                <w:sz w:val="32"/>
+                <w:szCs w:val="32"/>
+              </w:rPr>
+              <w:t></w:t>
+            </w:r>
+            <w:r>
+              <w:rPr>
+                <w:b w:val="0"/>
+                <w:sz w:val="24"/>
+                <w:szCs w:val="24"/>
+                <w:vertAlign w:val="subscript"/>
+              </w:rPr>
+              <w:t>k</w:t>
+            </w:r>
+            <w:r>
+              <w:rPr>
+                <w:sz w:val="16"/>
+                <w:szCs w:val="16"/>
+              </w:rPr>
+              <w:t>:</w:t>
+            </w:r>
+            <w:r>
+              <w:rPr>
+                <w:sz w:val="16"/>
+                <w:szCs w:val="16"/>
+              </w:rPr>
+              <w:t xml:space="preserve"> </w:t>
+            </w:r>
+            <w:r>
+              <w:rPr>
+                <w:sz w:val="20"/>
+                <w:szCs w:val="20"/>
+              </w:rPr>
+              <w:t>media co</w:t>
+            </w:r>
+            <w:r>
+              <w:rPr>
+                <w:sz w:val="20"/>
+                <w:szCs w:val="20"/>
+              </w:rPr>
+              <w:t>rrespondiente a la observación k</w:t>
+            </w:r>
+          </w:p>
+        </w:tc>
+      </w:tr>
+    </w:tbl>
+    <w:p>
+      <w:pPr>
+        <w:pStyle w:val="Subtitulocapitulo"/>
+        <w:numPr>
+          <w:ilvl w:val="0"/>
+          <w:numId w:val="0"/>
+        </w:numPr>
+        <w:ind w:left="792"/>
+        <w:rPr>
+          <w:sz w:val="26"/>
+          <w:szCs w:val="26"/>
+        </w:rPr>
+      </w:pPr>
+    </w:p>
+    <w:p>
+      <w:pPr>
+        <w:pStyle w:val="Sinespaciado"/>
+      </w:pPr>
+    </w:p>
+    <w:p>
+      <w:pPr>
+        <w:pStyle w:val="Sinespaciado"/>
+      </w:pPr>
+    </w:p>
+    <w:p>
+      <w:pPr>
+        <w:pStyle w:val="Sinespaciado"/>
+      </w:pPr>
+    </w:p>
+    <w:p>
+      <w:pPr>
+        <w:pStyle w:val="Sinespaciado"/>
+      </w:pPr>
+    </w:p>
+    <w:p>
+      <w:pPr>
         <w:pStyle w:val="Texto"/>
       </w:pPr>
     </w:p>
@@ -21767,6 +24506,8 @@
       <w:r>
         <w:br w:type="page"/>
       </w:r>
+      <w:bookmarkStart w:id="12" w:name="_GoBack"/>
+      <w:bookmarkEnd w:id="12"/>
     </w:p>
     <w:p>
       <w:pPr>
@@ -23998,6 +26739,22 @@
       </w:r>
     </w:p>
   </w:comment>
+  <w:comment w:id="11" w:author="Katherine Chiluiza" w:date="2015-03-21T09:32:00Z" w:initials="KC">
+    <w:p>
+      <w:pPr>
+        <w:pStyle w:val="Textocomentario"/>
+      </w:pPr>
+      <w:r>
+        <w:rPr>
+          <w:rStyle w:val="Refdecomentario"/>
+        </w:rPr>
+        <w:annotationRef/>
+      </w:r>
+      <w:r>
+        <w:t>Hacer los cambios ….tal como he colocado yo… una columna para Z otra para P</w:t>
+      </w:r>
+    </w:p>
+  </w:comment>
 </w:comments>
 </file>
 
@@ -24007,6 +26764,7 @@
   <w15:commentEx w15:paraId="14C88B81" w15:done="1"/>
   <w15:commentEx w15:paraId="613C4EB2" w15:done="0"/>
   <w15:commentEx w15:paraId="061CD96F" w15:done="1"/>
+  <w15:commentEx w15:paraId="4FB43B2C" w15:done="1"/>
 </w15:commentsEx>
 </file>
 
@@ -28390,7 +31148,7 @@
 </file>
 
 <file path=customXml/itemProps1.xml><?xml version="1.0" encoding="utf-8"?>
-<ds:datastoreItem xmlns:ds="http://schemas.openxmlformats.org/officeDocument/2006/customXml" ds:itemID="{D2E17FEF-C3AE-4D11-B12E-631AE2CC1DE0}">
+<ds:datastoreItem xmlns:ds="http://schemas.openxmlformats.org/officeDocument/2006/customXml" ds:itemID="{D66D654E-7E93-4BAC-91FC-D609391AFF8B}">
   <ds:schemaRefs>
     <ds:schemaRef ds:uri="http://schemas.openxmlformats.org/officeDocument/2006/bibliography"/>
   </ds:schemaRefs>

</xml_diff>